<commit_message>
Fixing creeping bugs because of cleanup
</commit_message>
<xml_diff>
--- a/verslaglegging en presentaties/bijnaklaar.docx
+++ b/verslaglegging en presentaties/bijnaklaar.docx
@@ -47,21 +47,8 @@
           <w:szCs w:val="28"/>
           <w:lang w:val="en-GB"/>
         </w:rPr>
-        <w:t>genus</w:t>
-      </w:r>
-      <w:proofErr w:type="gramStart"/>
-      <w:r>
-        <w:rPr>
-          <w:rFonts w:ascii="Times New Roman" w:hAnsi="Times New Roman" w:cs="Times New Roman"/>
-          <w:b/>
-          <w:caps/>
-          <w:sz w:val="28"/>
-          <w:szCs w:val="28"/>
-          <w:lang w:val="en-GB"/>
-        </w:rPr>
-        <w:t>:</w:t>
-      </w:r>
-      <w:proofErr w:type="gramEnd"/>
+        <w:t>genus:</w:t>
+      </w:r>
       <w:r>
         <w:rPr>
           <w:rFonts w:ascii="Times New Roman" w:hAnsi="Times New Roman" w:cs="Times New Roman"/>
@@ -197,6 +184,7 @@
           <w:b/>
           <w:caps/>
           <w:sz w:val="24"/>
+          <w:lang w:val="en-GB"/>
         </w:rPr>
       </w:pPr>
       <w:r>
@@ -205,6 +193,7 @@
           <w:b/>
           <w:caps/>
           <w:sz w:val="24"/>
+          <w:lang w:val="en-GB"/>
         </w:rPr>
         <w:t>abs</w:t>
       </w:r>
@@ -214,6 +203,7 @@
           <w:b/>
           <w:caps/>
           <w:sz w:val="24"/>
+          <w:lang w:val="en-GB"/>
         </w:rPr>
         <w:t xml:space="preserve">tract </w:t>
       </w:r>
@@ -420,25 +410,7 @@
           <w:i/>
           <w:lang w:val="en-GB"/>
         </w:rPr>
-        <w:t xml:space="preserve">D. </w:t>
-      </w:r>
-      <w:proofErr w:type="gramStart"/>
-      <w:r>
-        <w:rPr>
-          <w:rFonts w:ascii="Times New Roman" w:hAnsi="Times New Roman" w:cs="Times New Roman"/>
-          <w:i/>
-          <w:lang w:val="en-GB"/>
-        </w:rPr>
-        <w:t>miranda</w:t>
-      </w:r>
-      <w:proofErr w:type="gramEnd"/>
-      <w:r>
-        <w:rPr>
-          <w:rFonts w:ascii="Times New Roman" w:hAnsi="Times New Roman" w:cs="Times New Roman"/>
-          <w:i/>
-          <w:lang w:val="en-GB"/>
-        </w:rPr>
-        <w:t xml:space="preserve"> </w:t>
+        <w:t xml:space="preserve">D. miranda </w:t>
       </w:r>
       <w:r>
         <w:rPr>
@@ -496,7 +468,7 @@
           <w:noProof/>
           <w:sz w:val="16"/>
           <w:szCs w:val="18"/>
-          <w:lang w:eastAsia="nl-NL"/>
+          <w:lang w:val="en-GB" w:eastAsia="en-GB"/>
         </w:rPr>
         <mc:AlternateContent>
           <mc:Choice Requires="wps">
@@ -679,7 +651,25 @@
                                 <w:szCs w:val="18"/>
                                 <w:lang w:val="en-GB"/>
                               </w:rPr>
-                              <w:t xml:space="preserve">1.1b visualizes a flip of length 5, which is how changes occur in the algorithms. </w:t>
+                              <w:t xml:space="preserve">1.1b visualizes a flip of length </w:t>
+                            </w:r>
+                            <w:r>
+                              <w:rPr>
+                                <w:rFonts w:ascii="Times New Roman" w:hAnsi="Times New Roman" w:cs="Times New Roman"/>
+                                <w:color w:val="A6A6A6" w:themeColor="background1" w:themeShade="A6"/>
+                                <w:szCs w:val="18"/>
+                                <w:lang w:val="en-GB"/>
+                              </w:rPr>
+                              <w:t>4</w:t>
+                            </w:r>
+                            <w:r>
+                              <w:rPr>
+                                <w:rFonts w:ascii="Times New Roman" w:hAnsi="Times New Roman" w:cs="Times New Roman"/>
+                                <w:color w:val="A6A6A6" w:themeColor="background1" w:themeShade="A6"/>
+                                <w:szCs w:val="18"/>
+                                <w:lang w:val="en-GB"/>
+                              </w:rPr>
+                              <w:t xml:space="preserve">, which is how changes occur in the algorithms. </w:t>
                             </w:r>
                           </w:p>
                           <w:p>
@@ -852,7 +842,25 @@
                           <w:szCs w:val="18"/>
                           <w:lang w:val="en-GB"/>
                         </w:rPr>
-                        <w:t xml:space="preserve">1.1b visualizes a flip of length 5, which is how changes occur in the algorithms. </w:t>
+                        <w:t xml:space="preserve">1.1b visualizes a flip of length </w:t>
+                      </w:r>
+                      <w:r>
+                        <w:rPr>
+                          <w:rFonts w:ascii="Times New Roman" w:hAnsi="Times New Roman" w:cs="Times New Roman"/>
+                          <w:color w:val="A6A6A6" w:themeColor="background1" w:themeShade="A6"/>
+                          <w:szCs w:val="18"/>
+                          <w:lang w:val="en-GB"/>
+                        </w:rPr>
+                        <w:t>4</w:t>
+                      </w:r>
+                      <w:r>
+                        <w:rPr>
+                          <w:rFonts w:ascii="Times New Roman" w:hAnsi="Times New Roman" w:cs="Times New Roman"/>
+                          <w:color w:val="A6A6A6" w:themeColor="background1" w:themeShade="A6"/>
+                          <w:szCs w:val="18"/>
+                          <w:lang w:val="en-GB"/>
+                        </w:rPr>
+                        <w:t xml:space="preserve">, which is how changes occur in the algorithms. </w:t>
                       </w:r>
                     </w:p>
                     <w:p>
@@ -876,7 +884,7 @@
           <w:noProof/>
           <w:sz w:val="18"/>
           <w:szCs w:val="18"/>
-          <w:lang w:eastAsia="nl-NL"/>
+          <w:lang w:val="en-GB" w:eastAsia="en-GB"/>
         </w:rPr>
         <w:drawing>
           <wp:anchor distT="0" distB="0" distL="114300" distR="114300" simplePos="0" relativeHeight="251659264" behindDoc="0" locked="0" layoutInCell="1" allowOverlap="1" wp14:anchorId="56423EB1" wp14:editId="466BF99F">
@@ -976,7 +984,7 @@
           <w:rFonts w:ascii="Times New Roman" w:hAnsi="Times New Roman" w:cs="Times New Roman"/>
           <w:lang w:val="en-GB"/>
         </w:rPr>
-        <w:t>we will simplify our model into a series of 25 numbers in a different order, as shown in figure 1.1</w:t>
+        <w:t>we will simplify our model into a series of 25 numbers, as shown in figure 1.1</w:t>
       </w:r>
       <w:r>
         <w:rPr>
@@ -1025,7 +1033,7 @@
           <w:rFonts w:ascii="Times New Roman" w:hAnsi="Times New Roman" w:cs="Times New Roman"/>
           <w:lang w:val="en-GB"/>
         </w:rPr>
-        <w:t xml:space="preserve">Evolutionary </w:t>
+        <w:t xml:space="preserve">Evolutionary changes happen through </w:t>
       </w:r>
       <w:r>
         <w:rPr>
@@ -1033,7 +1041,7 @@
           <w:lang w:val="en-GB"/>
         </w:rPr>
         <w:lastRenderedPageBreak/>
-        <w:t xml:space="preserve">changes happen through mutations. In this specific case the only possible type of mutation are flips, in which an entire subsequence is flipped as a whole (figure 1.1b).  </w:t>
+        <w:t xml:space="preserve">mutations. In this specific case the only possible type of mutation are flips, in which an entire subsequence is flipped as a whole (figure 1.1b).  </w:t>
       </w:r>
       <w:r>
         <w:rPr>
@@ -1070,40 +1078,126 @@
           <w:i/>
           <w:lang w:val="en-GB"/>
         </w:rPr>
-        <w:t xml:space="preserve">D. </w:t>
-      </w:r>
-      <w:proofErr w:type="gramStart"/>
-      <w:r>
+        <w:t xml:space="preserve">D. miranda. </w:t>
+      </w:r>
+      <w:r>
+        <w:rPr>
+          <w:rFonts w:ascii="Times New Roman" w:hAnsi="Times New Roman" w:cs="Times New Roman"/>
+          <w:lang w:val="en-GB"/>
+        </w:rPr>
+        <w:t>We will also focus on mutation scores which favour shorter mutations over longer mutations. This theory is based on biological research which has concluded that long mutations are less likely to occur than short mutations, due to the risks and high failure rates for longer mutations. We will use two different scores, one which is the total sum of all mutation lengths and another one which is calculated by the following formula, which makes longer mutations even more unlikely: ½n</w:t>
+      </w:r>
+      <w:r>
+        <w:rPr>
+          <w:rFonts w:ascii="Times New Roman" w:hAnsi="Times New Roman" w:cs="Times New Roman"/>
+          <w:vertAlign w:val="superscript"/>
+          <w:lang w:val="en-GB"/>
+        </w:rPr>
+        <w:t>2</w:t>
+      </w:r>
+      <w:r>
+        <w:rPr>
+          <w:rFonts w:ascii="Times New Roman" w:hAnsi="Times New Roman" w:cs="Times New Roman"/>
+          <w:lang w:val="en-GB"/>
+        </w:rPr>
+        <w:t>.</w:t>
+      </w:r>
+    </w:p>
+    <w:p>
+      <w:pPr>
+        <w:spacing w:after="0"/>
+        <w:jc w:val="both"/>
+        <w:rPr>
+          <w:rFonts w:ascii="Times New Roman" w:hAnsi="Times New Roman" w:cs="Times New Roman"/>
+          <w:lang w:val="en-GB"/>
+        </w:rPr>
+      </w:pPr>
+    </w:p>
+    <w:p>
+      <w:pPr>
+        <w:spacing w:after="0"/>
+        <w:jc w:val="both"/>
+        <w:rPr>
+          <w:rFonts w:ascii="Times New Roman" w:hAnsi="Times New Roman" w:cs="Times New Roman"/>
+          <w:b/>
+          <w:lang w:val="en-GB"/>
+        </w:rPr>
+      </w:pPr>
+      <w:r>
+        <w:rPr>
+          <w:rFonts w:ascii="Times New Roman" w:hAnsi="Times New Roman" w:cs="Times New Roman"/>
+          <w:b/>
+          <w:lang w:val="en-GB"/>
+        </w:rPr>
+        <w:t>State space</w:t>
+      </w:r>
+    </w:p>
+    <w:p>
+      <w:pPr>
+        <w:spacing w:after="0"/>
+        <w:jc w:val="both"/>
         <w:rPr>
           <w:rFonts w:ascii="Times New Roman" w:hAnsi="Times New Roman" w:cs="Times New Roman"/>
           <w:i/>
           <w:lang w:val="en-GB"/>
         </w:rPr>
-        <w:t>miranda</w:t>
-      </w:r>
-      <w:proofErr w:type="gramEnd"/>
+      </w:pPr>
+      <w:r>
+        <w:rPr>
+          <w:rFonts w:ascii="Times New Roman" w:hAnsi="Times New Roman" w:cs="Times New Roman"/>
+          <w:lang w:val="en-GB"/>
+        </w:rPr>
+        <w:t xml:space="preserve">The 25 </w:t>
+      </w:r>
+      <w:r>
+        <w:rPr>
+          <w:rFonts w:ascii="Times New Roman" w:hAnsi="Times New Roman" w:cs="Times New Roman"/>
+          <w:lang w:val="en-GB"/>
+        </w:rPr>
+        <w:t>genes</w:t>
+      </w:r>
+      <w:r>
+        <w:rPr>
+          <w:rFonts w:ascii="Times New Roman" w:hAnsi="Times New Roman" w:cs="Times New Roman"/>
+          <w:lang w:val="en-GB"/>
+        </w:rPr>
+        <w:t xml:space="preserve"> </w:t>
+      </w:r>
+      <w:r>
+        <w:rPr>
+          <w:rFonts w:ascii="Times New Roman" w:hAnsi="Times New Roman" w:cs="Times New Roman"/>
+          <w:lang w:val="en-GB"/>
+        </w:rPr>
+        <w:t xml:space="preserve">of the </w:t>
+      </w:r>
       <w:r>
         <w:rPr>
           <w:rFonts w:ascii="Times New Roman" w:hAnsi="Times New Roman" w:cs="Times New Roman"/>
           <w:i/>
           <w:lang w:val="en-GB"/>
         </w:rPr>
-        <w:t xml:space="preserve">. </w:t>
-      </w:r>
-      <w:r>
-        <w:rPr>
-          <w:rFonts w:ascii="Times New Roman" w:hAnsi="Times New Roman" w:cs="Times New Roman"/>
-          <w:lang w:val="en-GB"/>
-        </w:rPr>
-        <w:t>We will also focus on mutation scores which favour shorter mutations over longer mutations. This theory is based on biological research which has concluded that long mutations are less likely to occur than short mutations, due to the risks and high failure rates for longer mutations. We will use two different scores, one which is the total sum of all mutation lengths and another one which is calculated by the following formula, which makes longer mutations even more unlikely: ½n</w:t>
-      </w:r>
-      <w:r>
-        <w:rPr>
-          <w:rFonts w:ascii="Times New Roman" w:hAnsi="Times New Roman" w:cs="Times New Roman"/>
-          <w:vertAlign w:val="superscript"/>
-          <w:lang w:val="en-GB"/>
-        </w:rPr>
-        <w:t>2</w:t>
+        <w:t xml:space="preserve">Drosophila </w:t>
+      </w:r>
+      <w:r>
+        <w:rPr>
+          <w:rFonts w:ascii="Times New Roman" w:hAnsi="Times New Roman" w:cs="Times New Roman"/>
+          <w:lang w:val="en-GB"/>
+        </w:rPr>
+        <w:t xml:space="preserve">genome can be put in any random order. The first place can </w:t>
+      </w:r>
+      <w:r>
+        <w:rPr>
+          <w:rFonts w:ascii="Times New Roman" w:hAnsi="Times New Roman" w:cs="Times New Roman"/>
+          <w:lang w:val="en-GB"/>
+        </w:rPr>
+        <w:t>be</w:t>
+      </w:r>
+      <w:r>
+        <w:rPr>
+          <w:rFonts w:ascii="Times New Roman" w:hAnsi="Times New Roman" w:cs="Times New Roman"/>
+          <w:lang w:val="en-GB"/>
+        </w:rPr>
+        <w:t xml:space="preserve"> any of the 25 genes, the second place can be any of the 24 remaining genes, third place can be any of 23 remaining genes et cetera. So the number of possible states of the genome is 25*24*23*21… *2*1 = 25!</w:t>
       </w:r>
       <w:r>
         <w:rPr>
@@ -1112,78 +1206,6 @@
         </w:rPr>
         <w:t>.</w:t>
       </w:r>
-    </w:p>
-    <w:p>
-      <w:pPr>
-        <w:spacing w:after="0"/>
-        <w:jc w:val="both"/>
-        <w:rPr>
-          <w:rFonts w:ascii="Times New Roman" w:hAnsi="Times New Roman" w:cs="Times New Roman"/>
-          <w:lang w:val="en-GB"/>
-        </w:rPr>
-      </w:pPr>
-    </w:p>
-    <w:p>
-      <w:pPr>
-        <w:spacing w:after="0"/>
-        <w:jc w:val="both"/>
-        <w:rPr>
-          <w:rFonts w:ascii="Times New Roman" w:hAnsi="Times New Roman" w:cs="Times New Roman"/>
-          <w:lang w:val="en-GB"/>
-        </w:rPr>
-      </w:pPr>
-      <w:r>
-        <w:rPr>
-          <w:rFonts w:ascii="Times New Roman" w:hAnsi="Times New Roman" w:cs="Times New Roman"/>
-          <w:lang w:val="en-GB"/>
-        </w:rPr>
-        <w:t xml:space="preserve">The 25 </w:t>
-      </w:r>
-      <w:r>
-        <w:rPr>
-          <w:rFonts w:ascii="Times New Roman" w:hAnsi="Times New Roman" w:cs="Times New Roman"/>
-          <w:lang w:val="en-GB"/>
-        </w:rPr>
-        <w:t>genes</w:t>
-      </w:r>
-      <w:r>
-        <w:rPr>
-          <w:rFonts w:ascii="Times New Roman" w:hAnsi="Times New Roman" w:cs="Times New Roman"/>
-          <w:lang w:val="en-GB"/>
-        </w:rPr>
-        <w:t xml:space="preserve"> </w:t>
-      </w:r>
-      <w:r>
-        <w:rPr>
-          <w:rFonts w:ascii="Times New Roman" w:hAnsi="Times New Roman" w:cs="Times New Roman"/>
-          <w:lang w:val="en-GB"/>
-        </w:rPr>
-        <w:t xml:space="preserve">of the </w:t>
-      </w:r>
-      <w:r>
-        <w:rPr>
-          <w:rFonts w:ascii="Times New Roman" w:hAnsi="Times New Roman" w:cs="Times New Roman"/>
-          <w:i/>
-          <w:lang w:val="en-GB"/>
-        </w:rPr>
-        <w:t xml:space="preserve">Drosophila </w:t>
-      </w:r>
-      <w:r>
-        <w:rPr>
-          <w:rFonts w:ascii="Times New Roman" w:hAnsi="Times New Roman" w:cs="Times New Roman"/>
-          <w:lang w:val="en-GB"/>
-        </w:rPr>
-        <w:t>genome can be put in any random order. The first place can have any of the 25 genes, the second place can be any of the 24 remaining genes, third place can be any of 23 remaining genes et cetera. So the number of possible states of the genome is 25*24*23*21… *2*1 = 25</w:t>
-      </w:r>
-      <w:proofErr w:type="gramStart"/>
-      <w:r>
-        <w:rPr>
-          <w:rFonts w:ascii="Times New Roman" w:hAnsi="Times New Roman" w:cs="Times New Roman"/>
-          <w:lang w:val="en-GB"/>
-        </w:rPr>
-        <w:t>!:</w:t>
-      </w:r>
-      <w:proofErr w:type="gramEnd"/>
       <w:r>
         <w:rPr>
           <w:rFonts w:ascii="Times New Roman" w:hAnsi="Times New Roman" w:cs="Times New Roman"/>
@@ -1271,27 +1293,22 @@
         </w:rPr>
         <w:t xml:space="preserve">Drosophila. </w:t>
       </w:r>
+    </w:p>
+    <w:p>
+      <w:pPr>
+        <w:spacing w:after="0"/>
+        <w:jc w:val="both"/>
+        <w:rPr>
+          <w:rFonts w:ascii="Times New Roman" w:hAnsi="Times New Roman" w:cs="Times New Roman"/>
+          <w:lang w:val="en-GB"/>
+        </w:rPr>
+      </w:pPr>
       <w:r>
         <w:rPr>
           <w:rFonts w:ascii="Times New Roman" w:hAnsi="Times New Roman" w:cs="Times New Roman"/>
           <w:lang w:val="en-GB"/>
         </w:rPr>
         <w:t>The length of the flip can be 2 to 25 genes long on gene 1, but if the flip starts at gene 2 the flip can only be 24 genes long at the most. A flip at gene 24 can only switch around gene 24 and 25, and a flip starting at gene 25 can’t happen. So the number of possible different flips in the genome is 24+23+22+ … +2+1 = 300.</w:t>
-      </w:r>
-      <w:r>
-        <w:rPr>
-          <w:rFonts w:ascii="Times New Roman" w:hAnsi="Times New Roman" w:cs="Times New Roman"/>
-          <w:b/>
-          <w:lang w:val="en-GB"/>
-        </w:rPr>
-        <w:t xml:space="preserve"> </w:t>
-      </w:r>
-      <w:r>
-        <w:rPr>
-          <w:rFonts w:ascii="Times New Roman" w:hAnsi="Times New Roman" w:cs="Times New Roman"/>
-          <w:lang w:val="en-GB"/>
-        </w:rPr>
-        <w:t>When the genome has changed twice there is only a one in 90 000 chance the second change reverses the first change.</w:t>
       </w:r>
     </w:p>
     <w:p>
@@ -1594,56 +1611,466 @@
         </w:rPr>
         <w:t xml:space="preserve"> </w:t>
       </w:r>
-      <w:proofErr w:type="spellStart"/>
       <w:r>
         <w:rPr>
           <w:rFonts w:ascii="Times New Roman" w:hAnsi="Times New Roman" w:cs="Times New Roman"/>
           <w:i/>
           <w:lang w:val="en-GB"/>
         </w:rPr>
-        <w:t>numpy</w:t>
-      </w:r>
-      <w:proofErr w:type="spellEnd"/>
+        <w:t xml:space="preserve">numpy, matplotlib, random, heapq </w:t>
+      </w:r>
+      <w:r>
+        <w:rPr>
+          <w:rFonts w:ascii="Times New Roman" w:hAnsi="Times New Roman" w:cs="Times New Roman"/>
+          <w:lang w:val="en-GB"/>
+        </w:rPr>
+        <w:t xml:space="preserve">and </w:t>
+      </w:r>
       <w:r>
         <w:rPr>
           <w:rFonts w:ascii="Times New Roman" w:hAnsi="Times New Roman" w:cs="Times New Roman"/>
           <w:i/>
           <w:lang w:val="en-GB"/>
         </w:rPr>
+        <w:t>time</w:t>
+      </w:r>
+      <w:r>
+        <w:rPr>
+          <w:rFonts w:ascii="Times New Roman" w:hAnsi="Times New Roman" w:cs="Times New Roman"/>
+          <w:lang w:val="en-GB"/>
+        </w:rPr>
+        <w:t xml:space="preserve">. </w:t>
+      </w:r>
+      <w:r>
+        <w:rPr>
+          <w:rFonts w:ascii="Times New Roman" w:hAnsi="Times New Roman" w:cs="Times New Roman"/>
+          <w:lang w:val="en-GB"/>
+        </w:rPr>
+        <w:t xml:space="preserve">The algorithms were run on a </w:t>
+      </w:r>
+      <w:r>
+        <w:rPr>
+          <w:rFonts w:ascii="Times New Roman" w:hAnsi="Times New Roman" w:cs="Times New Roman"/>
+          <w:lang w:val="en-GB"/>
+        </w:rPr>
+        <w:t xml:space="preserve">Lenovo </w:t>
+      </w:r>
+      <w:r>
+        <w:rPr>
+          <w:rFonts w:ascii="Times New Roman" w:hAnsi="Times New Roman" w:cs="Times New Roman"/>
+          <w:lang w:val="en-GB"/>
+        </w:rPr>
+        <w:t xml:space="preserve">laptop </w:t>
+      </w:r>
+      <w:r>
+        <w:rPr>
+          <w:rFonts w:ascii="Times New Roman" w:hAnsi="Times New Roman" w:cs="Times New Roman"/>
+          <w:lang w:val="en-GB"/>
+        </w:rPr>
+        <w:t>with 8</w:t>
+      </w:r>
+      <w:r>
+        <w:rPr>
+          <w:rFonts w:ascii="Times New Roman" w:hAnsi="Times New Roman" w:cs="Times New Roman"/>
+          <w:lang w:val="en-GB"/>
+        </w:rPr>
+        <w:t xml:space="preserve"> GB-ram and a dual core</w:t>
+      </w:r>
+      <w:r>
+        <w:rPr>
+          <w:rFonts w:ascii="Times New Roman" w:hAnsi="Times New Roman" w:cs="Times New Roman"/>
+          <w:lang w:val="en-GB"/>
+        </w:rPr>
+        <w:t>,</w:t>
+      </w:r>
+      <w:r>
+        <w:rPr>
+          <w:rFonts w:ascii="Times New Roman" w:hAnsi="Times New Roman" w:cs="Times New Roman"/>
+          <w:lang w:val="en-GB"/>
+        </w:rPr>
+        <w:t xml:space="preserve"> 2.5GHz </w:t>
+      </w:r>
+      <w:r>
+        <w:rPr>
+          <w:rFonts w:ascii="Times New Roman" w:hAnsi="Times New Roman" w:cs="Times New Roman"/>
+          <w:lang w:val="en-GB"/>
+        </w:rPr>
+        <w:t>Intel</w:t>
+      </w:r>
+      <w:r>
+        <w:rPr>
+          <w:rFonts w:ascii="Times New Roman" w:hAnsi="Times New Roman" w:cs="Times New Roman"/>
+          <w:lang w:val="en-GB"/>
+        </w:rPr>
+        <w:t xml:space="preserve"> i-7</w:t>
+      </w:r>
+      <w:r>
+        <w:rPr>
+          <w:rFonts w:ascii="Times New Roman" w:hAnsi="Times New Roman" w:cs="Times New Roman"/>
+          <w:lang w:val="en-GB"/>
+        </w:rPr>
+        <w:t>-6500u</w:t>
+      </w:r>
+      <w:r>
+        <w:rPr>
+          <w:rFonts w:ascii="Times New Roman" w:hAnsi="Times New Roman" w:cs="Times New Roman"/>
+          <w:lang w:val="en-GB"/>
+        </w:rPr>
+        <w:t xml:space="preserve"> processor</w:t>
+      </w:r>
+      <w:r>
+        <w:rPr>
+          <w:rFonts w:ascii="Times New Roman" w:hAnsi="Times New Roman" w:cs="Times New Roman"/>
+          <w:lang w:val="en-GB"/>
+        </w:rPr>
+        <w:t>.</w:t>
+      </w:r>
+      <w:r>
+        <w:rPr>
+          <w:rFonts w:ascii="Times New Roman" w:hAnsi="Times New Roman" w:cs="Times New Roman"/>
+          <w:lang w:val="en-GB"/>
+        </w:rPr>
+        <w:t xml:space="preserve"> </w:t>
+      </w:r>
+      <w:r>
+        <w:rPr>
+          <w:rFonts w:ascii="Times New Roman" w:hAnsi="Times New Roman" w:cs="Times New Roman"/>
+          <w:lang w:val="en-GB"/>
+        </w:rPr>
+        <w:t>The analysis on 100 random genomes of length 25 were performed in Matlab</w:t>
+      </w:r>
+      <w:r>
+        <w:rPr>
+          <w:rFonts w:ascii="Times New Roman" w:hAnsi="Times New Roman" w:cs="Times New Roman"/>
+          <w:lang w:val="en-GB"/>
+        </w:rPr>
+        <w:t xml:space="preserve"> 2016b</w:t>
+      </w:r>
+      <w:r>
+        <w:rPr>
+          <w:rFonts w:ascii="Times New Roman" w:hAnsi="Times New Roman" w:cs="Times New Roman"/>
+          <w:lang w:val="en-GB"/>
+        </w:rPr>
+        <w:t xml:space="preserve">. </w:t>
+      </w:r>
+    </w:p>
+    <w:p>
+      <w:pPr>
+        <w:rPr>
+          <w:rFonts w:ascii="Times New Roman" w:hAnsi="Times New Roman" w:cs="Times New Roman"/>
+          <w:caps/>
+          <w:lang w:val="en-GB"/>
+        </w:rPr>
+      </w:pPr>
+      <w:r>
+        <w:rPr>
+          <w:rFonts w:ascii="Times New Roman" w:hAnsi="Times New Roman" w:cs="Times New Roman"/>
+          <w:caps/>
+          <w:lang w:val="en-GB"/>
+        </w:rPr>
+        <w:br w:type="page"/>
+      </w:r>
+    </w:p>
+    <w:p>
+      <w:pPr>
+        <w:spacing w:after="0"/>
+        <w:jc w:val="both"/>
+        <w:rPr>
+          <w:rFonts w:ascii="Times New Roman" w:hAnsi="Times New Roman" w:cs="Times New Roman"/>
+          <w:b/>
+          <w:caps/>
+          <w:lang w:val="en-GB"/>
+        </w:rPr>
+      </w:pPr>
+      <w:r>
+        <w:rPr>
+          <w:rFonts w:ascii="Times New Roman" w:hAnsi="Times New Roman" w:cs="Times New Roman"/>
+          <w:b/>
+          <w:caps/>
+          <w:lang w:val="en-GB"/>
+        </w:rPr>
+        <w:lastRenderedPageBreak/>
+        <w:t>methods</w:t>
+      </w:r>
+    </w:p>
+    <w:p>
+      <w:pPr>
+        <w:spacing w:after="0"/>
+        <w:jc w:val="both"/>
+        <w:rPr>
+          <w:rFonts w:ascii="Times New Roman" w:hAnsi="Times New Roman" w:cs="Times New Roman"/>
+          <w:b/>
+          <w:caps/>
+          <w:lang w:val="en-GB"/>
+        </w:rPr>
+      </w:pPr>
+    </w:p>
+    <w:p>
+      <w:pPr>
+        <w:spacing w:after="0"/>
+        <w:jc w:val="both"/>
+        <w:rPr>
+          <w:rFonts w:ascii="Times New Roman" w:hAnsi="Times New Roman" w:cs="Times New Roman"/>
+          <w:b/>
+          <w:lang w:val="en-GB"/>
+        </w:rPr>
+      </w:pPr>
+      <w:r>
+        <w:rPr>
+          <w:rFonts w:ascii="Times New Roman" w:hAnsi="Times New Roman" w:cs="Times New Roman"/>
+          <w:b/>
+          <w:lang w:val="en-GB"/>
+        </w:rPr>
+        <w:t>Flip Sorter</w:t>
+      </w:r>
+    </w:p>
+    <w:p>
+      <w:pPr>
+        <w:spacing w:after="0"/>
+        <w:jc w:val="both"/>
+        <w:rPr>
+          <w:rFonts w:ascii="Times New Roman" w:hAnsi="Times New Roman" w:cs="Times New Roman"/>
+          <w:lang w:val="en-GB"/>
+        </w:rPr>
+      </w:pPr>
+      <w:r>
+        <w:rPr>
+          <w:rFonts w:ascii="Times New Roman" w:hAnsi="Times New Roman" w:cs="Times New Roman"/>
+          <w:lang w:val="en-GB"/>
+        </w:rPr>
+        <w:t xml:space="preserve">To identify the upper bound of the problem, we implemented a basic flip-sorter. This sorter sorts the sequence by moving the small numbers to the beginning of the sequence, in a way comparable to selection sort, but </w:t>
+      </w:r>
+      <w:r>
+        <w:rPr>
+          <w:rFonts w:ascii="Times New Roman" w:hAnsi="Times New Roman" w:cs="Times New Roman"/>
+          <w:lang w:val="en-GB"/>
+        </w:rPr>
+        <w:t>it uses flips instead of swapping selected numbers</w:t>
+      </w:r>
+      <w:r>
+        <w:rPr>
+          <w:rFonts w:ascii="Times New Roman" w:hAnsi="Times New Roman" w:cs="Times New Roman"/>
+          <w:lang w:val="en-GB"/>
+        </w:rPr>
+        <w:t>.</w:t>
+      </w:r>
+      <w:r>
+        <w:rPr>
+          <w:rFonts w:ascii="Times New Roman" w:hAnsi="Times New Roman" w:cs="Times New Roman"/>
+          <w:lang w:val="en-GB"/>
+        </w:rPr>
+        <w:t xml:space="preserve"> </w:t>
+      </w:r>
+    </w:p>
+    <w:p>
+      <w:pPr>
+        <w:spacing w:after="0"/>
+        <w:jc w:val="both"/>
+        <w:rPr>
+          <w:rFonts w:ascii="Times New Roman" w:hAnsi="Times New Roman" w:cs="Times New Roman"/>
+          <w:lang w:val="en-GB"/>
+        </w:rPr>
+      </w:pPr>
+    </w:p>
+    <w:p>
+      <w:pPr>
+        <w:spacing w:after="0"/>
+        <w:jc w:val="both"/>
+        <w:rPr>
+          <w:rFonts w:ascii="Times New Roman" w:hAnsi="Times New Roman" w:cs="Times New Roman"/>
+          <w:b/>
+          <w:lang w:val="en-GB"/>
+        </w:rPr>
+      </w:pPr>
+      <w:r>
+        <w:rPr>
+          <w:rFonts w:ascii="Times New Roman" w:hAnsi="Times New Roman" w:cs="Times New Roman"/>
+          <w:b/>
+          <w:lang w:val="en-GB"/>
+        </w:rPr>
+        <w:t>Depth First Search</w:t>
+      </w:r>
+    </w:p>
+    <w:p>
+      <w:pPr>
+        <w:spacing w:after="0"/>
+        <w:jc w:val="both"/>
+        <w:rPr>
+          <w:rFonts w:ascii="Times New Roman" w:hAnsi="Times New Roman" w:cs="Times New Roman"/>
+          <w:lang w:val="en-GB"/>
+        </w:rPr>
+      </w:pPr>
+      <w:r>
+        <w:rPr>
+          <w:rFonts w:ascii="Times New Roman" w:hAnsi="Times New Roman" w:cs="Times New Roman"/>
+          <w:lang w:val="en-GB"/>
+        </w:rPr>
+        <w:t xml:space="preserve">After defining our upper bounds, we implemented an algorithm known as a Depth First Search (DFS). DFS algorithms are always constructive searching algorithms, which search for a solution to a problem by traversing down a tree. In our case, we try out a new mutation on a sequence and progress deeper into the branch by trying out another mutation on the new sequence. </w:t>
+      </w:r>
+    </w:p>
+    <w:p>
+      <w:pPr>
+        <w:spacing w:after="0"/>
+        <w:jc w:val="both"/>
+        <w:rPr>
+          <w:rFonts w:ascii="Times New Roman" w:hAnsi="Times New Roman" w:cs="Times New Roman"/>
+          <w:lang w:val="en-GB"/>
+        </w:rPr>
+      </w:pPr>
+      <w:r>
+        <w:rPr>
+          <w:rFonts w:ascii="Times New Roman" w:hAnsi="Times New Roman" w:cs="Times New Roman"/>
+          <w:lang w:val="en-GB"/>
+        </w:rPr>
+        <w:t xml:space="preserve">Prior to running the algorithm, we define all possible mutations for the sequence of interest. When running the algorithm, we keep track of the mutations through a mutation tracker. This tracker assures that we are always able to retrieve information about all previous flips. Furthermore, the combination of defining all possible mutations and keeping track of them as well allows us to make sure that we never try the same mutation on a genome and helps saving time as the process continues because we are not randomly assigning mutations so we never have to test if our mutation is unique for a genome. </w:t>
+      </w:r>
+    </w:p>
+    <w:p>
+      <w:pPr>
+        <w:spacing w:after="0"/>
+        <w:jc w:val="both"/>
+        <w:rPr>
+          <w:rFonts w:ascii="Times New Roman" w:hAnsi="Times New Roman" w:cs="Times New Roman"/>
+          <w:lang w:val="en-GB"/>
+        </w:rPr>
+      </w:pPr>
+    </w:p>
+    <w:p>
+      <w:pPr>
+        <w:spacing w:after="0"/>
+        <w:jc w:val="both"/>
+        <w:rPr>
+          <w:rFonts w:ascii="Times New Roman" w:hAnsi="Times New Roman" w:cs="Times New Roman"/>
+          <w:lang w:val="en-GB"/>
+        </w:rPr>
+      </w:pPr>
+      <w:r>
+        <w:rPr>
+          <w:rFonts w:ascii="Times New Roman" w:hAnsi="Times New Roman" w:cs="Times New Roman"/>
+          <w:lang w:val="en-GB"/>
+        </w:rPr>
+        <w:t xml:space="preserve">When investigating the least number of flips, all branches are pruned at the level found by the Flip Sorter. </w:t>
+      </w:r>
+      <w:r>
+        <w:rPr>
+          <w:rFonts w:ascii="Times New Roman" w:hAnsi="Times New Roman" w:cs="Times New Roman"/>
+          <w:lang w:val="en-GB"/>
+        </w:rPr>
+        <w:t>We extended the DFS with an archive. This archive keeps track of all sequences it encounters and the level on which it encounters this sequence. If the algorithm finds a sequence which is already in the archive on a level lower or equal to the level where it encounters the sequence at this point, the branch is pruned.</w:t>
+      </w:r>
+    </w:p>
+    <w:p>
+      <w:pPr>
+        <w:spacing w:after="0"/>
+        <w:jc w:val="both"/>
+        <w:rPr>
+          <w:rFonts w:ascii="Times New Roman" w:hAnsi="Times New Roman" w:cs="Times New Roman"/>
+          <w:b/>
+          <w:lang w:val="en-GB"/>
+        </w:rPr>
+      </w:pPr>
+    </w:p>
+    <w:p>
+      <w:pPr>
+        <w:spacing w:after="0"/>
+        <w:jc w:val="both"/>
+        <w:rPr>
+          <w:rFonts w:ascii="Times New Roman" w:hAnsi="Times New Roman" w:cs="Times New Roman"/>
+          <w:b/>
+          <w:lang w:val="en-GB"/>
+        </w:rPr>
+      </w:pPr>
+      <w:r>
+        <w:rPr>
+          <w:rFonts w:ascii="Times New Roman" w:hAnsi="Times New Roman" w:cs="Times New Roman"/>
+          <w:b/>
+          <w:lang w:val="en-GB"/>
+        </w:rPr>
+        <w:t>Breadth First Search</w:t>
+      </w:r>
+    </w:p>
+    <w:p>
+      <w:pPr>
+        <w:spacing w:after="0"/>
+        <w:jc w:val="both"/>
+        <w:rPr>
+          <w:rFonts w:ascii="Times New Roman" w:hAnsi="Times New Roman" w:cs="Times New Roman"/>
+          <w:lang w:val="en-GB"/>
+        </w:rPr>
+      </w:pPr>
+      <w:r>
+        <w:rPr>
+          <w:rFonts w:ascii="Times New Roman" w:hAnsi="Times New Roman" w:cs="Times New Roman"/>
+          <w:lang w:val="en-GB"/>
+        </w:rPr>
+        <w:t>Like DFS-algorithms, Breadt First Search (BFS) algorithms are also constructive and work by traversing down a tree. Unlike DFS-</w:t>
+      </w:r>
+      <w:r>
+        <w:rPr>
+          <w:rFonts w:ascii="Times New Roman" w:hAnsi="Times New Roman" w:cs="Times New Roman"/>
+          <w:lang w:val="en-GB"/>
+        </w:rPr>
+        <w:t>algorithms</w:t>
+      </w:r>
+      <w:r>
+        <w:rPr>
+          <w:rFonts w:ascii="Times New Roman" w:hAnsi="Times New Roman" w:cs="Times New Roman"/>
+          <w:lang w:val="en-GB"/>
+        </w:rPr>
         <w:t xml:space="preserve">, </w:t>
       </w:r>
-      <w:proofErr w:type="spellStart"/>
-      <w:r>
-        <w:rPr>
-          <w:rFonts w:ascii="Times New Roman" w:hAnsi="Times New Roman" w:cs="Times New Roman"/>
-          <w:i/>
-          <w:lang w:val="en-GB"/>
-        </w:rPr>
-        <w:t>matplotlib</w:t>
-      </w:r>
-      <w:proofErr w:type="spellEnd"/>
-      <w:r>
-        <w:rPr>
-          <w:rFonts w:ascii="Times New Roman" w:hAnsi="Times New Roman" w:cs="Times New Roman"/>
-          <w:i/>
-          <w:lang w:val="en-GB"/>
-        </w:rPr>
-        <w:t xml:space="preserve">, random, </w:t>
-      </w:r>
-      <w:proofErr w:type="spellStart"/>
-      <w:r>
-        <w:rPr>
-          <w:rFonts w:ascii="Times New Roman" w:hAnsi="Times New Roman" w:cs="Times New Roman"/>
-          <w:i/>
-          <w:lang w:val="en-GB"/>
-        </w:rPr>
-        <w:t>heapq</w:t>
-      </w:r>
-      <w:proofErr w:type="spellEnd"/>
-      <w:r>
-        <w:rPr>
-          <w:rFonts w:ascii="Times New Roman" w:hAnsi="Times New Roman" w:cs="Times New Roman"/>
-          <w:i/>
+      <w:r>
+        <w:rPr>
+          <w:rFonts w:ascii="Times New Roman" w:hAnsi="Times New Roman" w:cs="Times New Roman"/>
+          <w:lang w:val="en-GB"/>
+        </w:rPr>
+        <w:t xml:space="preserve">it </w:t>
+      </w:r>
+      <w:r>
+        <w:rPr>
+          <w:rFonts w:ascii="Times New Roman" w:hAnsi="Times New Roman" w:cs="Times New Roman"/>
+          <w:lang w:val="en-GB"/>
+        </w:rPr>
+        <w:t>explores all neighbour nodes of the tree root before moving to a deeper level in the tree thus using a queue instead of a stack</w:t>
+      </w:r>
+      <w:r>
+        <w:rPr>
+          <w:rFonts w:ascii="Times New Roman" w:hAnsi="Times New Roman" w:cs="Times New Roman"/>
+          <w:lang w:val="en-GB"/>
+        </w:rPr>
+        <w:t>, which is the case for DFS</w:t>
+      </w:r>
+      <w:r>
+        <w:rPr>
+          <w:rFonts w:ascii="Times New Roman" w:hAnsi="Times New Roman" w:cs="Times New Roman"/>
+          <w:lang w:val="en-GB"/>
+        </w:rPr>
+        <w:t>.</w:t>
+      </w:r>
+      <w:r>
+        <w:rPr>
+          <w:rFonts w:ascii="Times New Roman" w:hAnsi="Times New Roman" w:cs="Times New Roman"/>
+          <w:lang w:val="en-GB"/>
+        </w:rPr>
+        <w:t xml:space="preserve"> Obviously, it first explores the ‘breadth’ before going ‘deep’, if the computer would have enough power to overcome the state space this would always lead to the solution with the least possible number of mutations. </w:t>
+      </w:r>
+      <w:r>
+        <w:rPr>
+          <w:rFonts w:ascii="Times New Roman" w:hAnsi="Times New Roman" w:cs="Times New Roman"/>
+          <w:lang w:val="en-GB"/>
+        </w:rPr>
+        <w:t xml:space="preserve">Therefore, </w:t>
+      </w:r>
+      <w:r>
+        <w:rPr>
+          <w:rFonts w:ascii="Times New Roman" w:hAnsi="Times New Roman" w:cs="Times New Roman"/>
+          <w:lang w:val="en-GB"/>
+        </w:rPr>
+        <w:t>this algorithm</w:t>
+      </w:r>
+      <w:r>
+        <w:rPr>
+          <w:rFonts w:ascii="Times New Roman" w:hAnsi="Times New Roman" w:cs="Times New Roman"/>
           <w:lang w:val="en-GB"/>
         </w:rPr>
         <w:t xml:space="preserve"> </w:t>
@@ -1653,57 +2080,234 @@
           <w:rFonts w:ascii="Times New Roman" w:hAnsi="Times New Roman" w:cs="Times New Roman"/>
           <w:lang w:val="en-GB"/>
         </w:rPr>
-        <w:t xml:space="preserve">and </w:t>
-      </w:r>
-      <w:r>
-        <w:rPr>
-          <w:rFonts w:ascii="Times New Roman" w:hAnsi="Times New Roman" w:cs="Times New Roman"/>
-          <w:i/>
-          <w:lang w:val="en-GB"/>
-        </w:rPr>
-        <w:t>time</w:t>
-      </w:r>
-      <w:r>
-        <w:rPr>
-          <w:rFonts w:ascii="Times New Roman" w:hAnsi="Times New Roman" w:cs="Times New Roman"/>
-          <w:lang w:val="en-GB"/>
-        </w:rPr>
-        <w:t xml:space="preserve">. </w:t>
-      </w:r>
-      <w:r>
-        <w:rPr>
-          <w:rFonts w:ascii="Times New Roman" w:hAnsi="Times New Roman" w:cs="Times New Roman"/>
-          <w:lang w:val="en-GB"/>
-        </w:rPr>
-        <w:t xml:space="preserve">The algorithms were run on a </w:t>
-      </w:r>
-      <w:r>
-        <w:rPr>
-          <w:rFonts w:ascii="Times New Roman" w:hAnsi="Times New Roman" w:cs="Times New Roman"/>
-          <w:lang w:val="en-GB"/>
-        </w:rPr>
-        <w:t xml:space="preserve">Lenovo </w:t>
-      </w:r>
-      <w:r>
-        <w:rPr>
-          <w:rFonts w:ascii="Times New Roman" w:hAnsi="Times New Roman" w:cs="Times New Roman"/>
-          <w:lang w:val="en-GB"/>
-        </w:rPr>
-        <w:t xml:space="preserve">laptop </w:t>
-      </w:r>
-      <w:r>
-        <w:rPr>
-          <w:rFonts w:ascii="Times New Roman" w:hAnsi="Times New Roman" w:cs="Times New Roman"/>
-          <w:lang w:val="en-GB"/>
-        </w:rPr>
-        <w:t>with 8</w:t>
-      </w:r>
-      <w:r>
-        <w:rPr>
-          <w:rFonts w:ascii="Times New Roman" w:hAnsi="Times New Roman" w:cs="Times New Roman"/>
-          <w:lang w:val="en-GB"/>
-        </w:rPr>
-        <w:t xml:space="preserve"> GB-ram and a dual core</w:t>
+        <w:t xml:space="preserve">does </w:t>
+      </w:r>
+      <w:r>
+        <w:rPr>
+          <w:rFonts w:ascii="Times New Roman" w:hAnsi="Times New Roman" w:cs="Times New Roman"/>
+          <w:lang w:val="en-GB"/>
+        </w:rPr>
+        <w:t xml:space="preserve">not require </w:t>
+      </w:r>
+      <w:r>
+        <w:rPr>
+          <w:rFonts w:ascii="Times New Roman" w:hAnsi="Times New Roman" w:cs="Times New Roman"/>
+          <w:lang w:val="en-GB"/>
+        </w:rPr>
+        <w:t xml:space="preserve">any </w:t>
+      </w:r>
+      <w:r>
+        <w:rPr>
+          <w:rFonts w:ascii="Times New Roman" w:hAnsi="Times New Roman" w:cs="Times New Roman"/>
+          <w:lang w:val="en-GB"/>
+        </w:rPr>
+        <w:t xml:space="preserve">pruning </w:t>
+      </w:r>
+      <w:r>
+        <w:rPr>
+          <w:rFonts w:ascii="Times New Roman" w:hAnsi="Times New Roman" w:cs="Times New Roman"/>
+          <w:lang w:val="en-GB"/>
+        </w:rPr>
+        <w:t>as</w:t>
+      </w:r>
+      <w:r>
+        <w:rPr>
+          <w:rFonts w:ascii="Times New Roman" w:hAnsi="Times New Roman" w:cs="Times New Roman"/>
+          <w:lang w:val="en-GB"/>
+        </w:rPr>
+        <w:t xml:space="preserve"> it only goes deeper when it has not found the solution on the previous level. </w:t>
+      </w:r>
+      <w:r>
+        <w:rPr>
+          <w:rFonts w:ascii="Times New Roman" w:hAnsi="Times New Roman" w:cs="Times New Roman"/>
+          <w:lang w:val="en-GB"/>
+        </w:rPr>
+        <w:t xml:space="preserve">The BFS algorithm used for this case also works with an archive and keeps track of the mutations to make sure we are not constantly performing the same mutation on a genome. </w:t>
+      </w:r>
+    </w:p>
+    <w:p>
+      <w:pPr>
+        <w:spacing w:after="0"/>
+        <w:jc w:val="both"/>
+        <w:rPr>
+          <w:rFonts w:ascii="Times New Roman" w:hAnsi="Times New Roman" w:cs="Times New Roman"/>
+          <w:lang w:val="en-GB"/>
+        </w:rPr>
+      </w:pPr>
+    </w:p>
+    <w:p>
+      <w:pPr>
+        <w:spacing w:after="0"/>
+        <w:jc w:val="both"/>
+        <w:rPr>
+          <w:rFonts w:ascii="Times New Roman" w:hAnsi="Times New Roman" w:cs="Times New Roman"/>
+          <w:b/>
+          <w:lang w:val="en-GB"/>
+        </w:rPr>
+      </w:pPr>
+      <w:r>
+        <w:rPr>
+          <w:rFonts w:ascii="Times New Roman" w:hAnsi="Times New Roman" w:cs="Times New Roman"/>
+          <w:b/>
+          <w:lang w:val="en-GB"/>
+        </w:rPr>
+        <w:t>Best First Search</w:t>
+      </w:r>
+    </w:p>
+    <w:p>
+      <w:pPr>
+        <w:spacing w:after="0"/>
+        <w:jc w:val="both"/>
+        <w:rPr>
+          <w:rFonts w:ascii="Times New Roman" w:hAnsi="Times New Roman" w:cs="Times New Roman"/>
+          <w:lang w:val="en-GB"/>
+        </w:rPr>
+      </w:pPr>
+      <w:r>
+        <w:rPr>
+          <w:rFonts w:ascii="Times New Roman" w:hAnsi="Times New Roman" w:cs="Times New Roman"/>
+          <w:lang w:val="en-GB"/>
+        </w:rPr>
+        <w:t xml:space="preserve">We extended the BFS algorithm with a priority queue. Instead of </w:t>
+      </w:r>
+      <w:r>
+        <w:rPr>
+          <w:rFonts w:ascii="Times New Roman" w:hAnsi="Times New Roman" w:cs="Times New Roman"/>
+          <w:lang w:val="en-GB"/>
+        </w:rPr>
+        <w:t xml:space="preserve">sorting the queue based on which genome was created last, the queue is </w:t>
+      </w:r>
+      <w:r>
+        <w:rPr>
+          <w:rFonts w:ascii="Times New Roman" w:hAnsi="Times New Roman" w:cs="Times New Roman"/>
+          <w:lang w:val="en-GB"/>
+        </w:rPr>
+        <w:t>sorted</w:t>
+      </w:r>
+      <w:r>
+        <w:rPr>
+          <w:rFonts w:ascii="Times New Roman" w:hAnsi="Times New Roman" w:cs="Times New Roman"/>
+          <w:lang w:val="en-GB"/>
+        </w:rPr>
+        <w:t xml:space="preserve"> based on </w:t>
+      </w:r>
+      <w:r>
+        <w:rPr>
+          <w:rFonts w:ascii="Times New Roman" w:hAnsi="Times New Roman" w:cs="Times New Roman"/>
+          <w:lang w:val="en-GB"/>
+        </w:rPr>
+        <w:t>a costfunction</w:t>
+      </w:r>
+      <w:r>
+        <w:rPr>
+          <w:rFonts w:ascii="Times New Roman" w:hAnsi="Times New Roman" w:cs="Times New Roman"/>
+          <w:lang w:val="en-GB"/>
+        </w:rPr>
+        <w:t xml:space="preserve">. This results in a queue in which relatively well sorted genomes move to the front, thus being treated first. How well a genome is sorted is calculated by cost functions, which are described in the next section. </w:t>
+      </w:r>
+      <w:r>
+        <w:rPr>
+          <w:rFonts w:ascii="Times New Roman" w:hAnsi="Times New Roman" w:cs="Times New Roman"/>
+          <w:lang w:val="en-GB"/>
+        </w:rPr>
+        <w:t xml:space="preserve">The archive of this algorithm keeps track of the genomes as well as the level on which a genome was found and prunes when a genome was already found on the same or lower level. We also prune when the depth or mutation score found by the flip sorter is reached. </w:t>
+      </w:r>
+    </w:p>
+    <w:p>
+      <w:pPr>
+        <w:spacing w:after="0"/>
+        <w:jc w:val="both"/>
+        <w:rPr>
+          <w:rFonts w:ascii="Times New Roman" w:hAnsi="Times New Roman" w:cs="Times New Roman"/>
+          <w:lang w:val="en-GB"/>
+        </w:rPr>
+      </w:pPr>
+    </w:p>
+    <w:p>
+      <w:pPr>
+        <w:spacing w:after="0"/>
+        <w:jc w:val="both"/>
+        <w:rPr>
+          <w:rFonts w:ascii="Times New Roman" w:hAnsi="Times New Roman" w:cs="Times New Roman"/>
+          <w:lang w:val="en-GB"/>
+        </w:rPr>
+      </w:pPr>
+      <w:r>
+        <w:rPr>
+          <w:rFonts w:ascii="Times New Roman" w:hAnsi="Times New Roman" w:cs="Times New Roman"/>
+          <w:lang w:val="en-GB"/>
+        </w:rPr>
+        <w:t>When trying to find a mutation sequence leading to low mutation scores, we combined the cost functions looking at how well genomes are sorted with the mutation score. These two scores are weighed and scaled to result in a priority which will lead to a solution but also takes the mutation score into account.</w:t>
+      </w:r>
+      <w:r>
+        <w:rPr>
+          <w:rFonts w:ascii="Times New Roman" w:hAnsi="Times New Roman" w:cs="Times New Roman"/>
+          <w:lang w:val="en-GB"/>
+        </w:rPr>
+        <w:t xml:space="preserve"> </w:t>
+      </w:r>
+      <w:r>
+        <w:rPr>
+          <w:rFonts w:ascii="Times New Roman" w:hAnsi="Times New Roman" w:cs="Times New Roman"/>
+          <w:lang w:val="en-GB"/>
+        </w:rPr>
+        <w:t>When</w:t>
+      </w:r>
+      <w:r>
+        <w:rPr>
+          <w:rFonts w:ascii="Times New Roman" w:hAnsi="Times New Roman" w:cs="Times New Roman"/>
+          <w:lang w:val="en-GB"/>
+        </w:rPr>
+        <w:t xml:space="preserve"> only focussing on the mutation score we will never reach a solution because genomes on which a low number of</w:t>
+      </w:r>
+      <w:r>
+        <w:rPr>
+          <w:rFonts w:ascii="Times New Roman" w:hAnsi="Times New Roman" w:cs="Times New Roman"/>
+          <w:lang w:val="en-GB"/>
+        </w:rPr>
+        <w:t xml:space="preserve"> (short)</w:t>
+      </w:r>
+      <w:r>
+        <w:rPr>
+          <w:rFonts w:ascii="Times New Roman" w:hAnsi="Times New Roman" w:cs="Times New Roman"/>
+          <w:lang w:val="en-GB"/>
+        </w:rPr>
+        <w:t xml:space="preserve"> mutations have been performed will always have a high</w:t>
+      </w:r>
+      <w:r>
+        <w:rPr>
+          <w:rFonts w:ascii="Times New Roman" w:hAnsi="Times New Roman" w:cs="Times New Roman"/>
+          <w:lang w:val="en-GB"/>
+        </w:rPr>
+        <w:t>er</w:t>
+      </w:r>
+      <w:r>
+        <w:rPr>
+          <w:rFonts w:ascii="Times New Roman" w:hAnsi="Times New Roman" w:cs="Times New Roman"/>
+          <w:lang w:val="en-GB"/>
+        </w:rPr>
+        <w:t xml:space="preserve"> priority </w:t>
+      </w:r>
+      <w:r>
+        <w:rPr>
+          <w:rFonts w:ascii="Times New Roman" w:hAnsi="Times New Roman" w:cs="Times New Roman"/>
+          <w:lang w:val="en-GB"/>
+        </w:rPr>
+        <w:t>than genomes which are closer to the solution.</w:t>
+      </w:r>
+      <w:r>
+        <w:rPr>
+          <w:rFonts w:ascii="Times New Roman" w:hAnsi="Times New Roman" w:cs="Times New Roman"/>
+          <w:lang w:val="en-GB"/>
+        </w:rPr>
+        <w:t xml:space="preserve"> </w:t>
+      </w:r>
+      <w:r>
+        <w:rPr>
+          <w:rFonts w:ascii="Times New Roman" w:hAnsi="Times New Roman" w:cs="Times New Roman"/>
+          <w:lang w:val="en-GB"/>
+        </w:rPr>
+        <w:t>Using the average mutation score will also not help</w:t>
       </w:r>
       <w:r>
         <w:rPr>
@@ -1717,719 +2321,126 @@
           <w:rFonts w:ascii="Times New Roman" w:hAnsi="Times New Roman" w:cs="Times New Roman"/>
           <w:lang w:val="en-GB"/>
         </w:rPr>
-        <w:t xml:space="preserve"> 2.5GHz </w:t>
-      </w:r>
-      <w:r>
-        <w:rPr>
-          <w:rFonts w:ascii="Times New Roman" w:hAnsi="Times New Roman" w:cs="Times New Roman"/>
-          <w:lang w:val="en-GB"/>
-        </w:rPr>
-        <w:t>Intel</w:t>
-      </w:r>
-      <w:r>
-        <w:rPr>
-          <w:rFonts w:ascii="Times New Roman" w:hAnsi="Times New Roman" w:cs="Times New Roman"/>
-          <w:lang w:val="en-GB"/>
-        </w:rPr>
-        <w:t xml:space="preserve"> i-7</w:t>
-      </w:r>
-      <w:r>
-        <w:rPr>
-          <w:rFonts w:ascii="Times New Roman" w:hAnsi="Times New Roman" w:cs="Times New Roman"/>
-          <w:lang w:val="en-GB"/>
-        </w:rPr>
-        <w:t>-6500u</w:t>
-      </w:r>
-      <w:r>
-        <w:rPr>
-          <w:rFonts w:ascii="Times New Roman" w:hAnsi="Times New Roman" w:cs="Times New Roman"/>
-          <w:lang w:val="en-GB"/>
-        </w:rPr>
-        <w:t xml:space="preserve"> processor</w:t>
-      </w:r>
-      <w:r>
-        <w:rPr>
-          <w:rFonts w:ascii="Times New Roman" w:hAnsi="Times New Roman" w:cs="Times New Roman"/>
-          <w:lang w:val="en-GB"/>
-        </w:rPr>
-        <w:t>.</w:t>
-      </w:r>
-      <w:r>
-        <w:rPr>
-          <w:rFonts w:ascii="Times New Roman" w:hAnsi="Times New Roman" w:cs="Times New Roman"/>
-          <w:lang w:val="en-GB"/>
+        <w:t xml:space="preserve"> because when </w:t>
+      </w:r>
+      <w:r>
+        <w:rPr>
+          <w:rFonts w:ascii="Times New Roman" w:hAnsi="Times New Roman" w:cs="Times New Roman"/>
+          <w:lang w:val="en-GB"/>
+        </w:rPr>
+        <w:lastRenderedPageBreak/>
+        <w:t>doing this</w:t>
+      </w:r>
+      <w:r>
+        <w:rPr>
+          <w:rFonts w:ascii="Times New Roman" w:hAnsi="Times New Roman" w:cs="Times New Roman"/>
+          <w:lang w:val="en-GB"/>
+        </w:rPr>
+        <w:t>,</w:t>
+      </w:r>
+      <w:r>
+        <w:rPr>
+          <w:rFonts w:ascii="Times New Roman" w:hAnsi="Times New Roman" w:cs="Times New Roman"/>
+          <w:lang w:val="en-GB"/>
+        </w:rPr>
+        <w:t xml:space="preserve"> at some point the length of a mutation does not make </w:t>
+      </w:r>
+      <w:r>
+        <w:rPr>
+          <w:rFonts w:ascii="Times New Roman" w:hAnsi="Times New Roman" w:cs="Times New Roman"/>
+          <w:lang w:val="en-GB"/>
+        </w:rPr>
+        <w:t xml:space="preserve">a </w:t>
+      </w:r>
+      <w:r>
+        <w:rPr>
+          <w:rFonts w:ascii="Times New Roman" w:hAnsi="Times New Roman" w:cs="Times New Roman"/>
+          <w:lang w:val="en-GB"/>
+        </w:rPr>
+        <w:t>difference anymore</w:t>
+      </w:r>
+      <w:r>
+        <w:rPr>
+          <w:rFonts w:ascii="Times New Roman" w:hAnsi="Times New Roman" w:cs="Times New Roman"/>
+          <w:lang w:val="en-GB"/>
+        </w:rPr>
+        <w:t>. R</w:t>
+      </w:r>
+      <w:r>
+        <w:rPr>
+          <w:rFonts w:ascii="Times New Roman" w:hAnsi="Times New Roman" w:cs="Times New Roman"/>
+          <w:lang w:val="en-GB"/>
+        </w:rPr>
+        <w:t xml:space="preserve">esulting in solutions in which very short mutations are performed to begin with followed by long mutations later. </w:t>
+      </w:r>
+    </w:p>
+    <w:p>
+      <w:pPr>
+        <w:spacing w:after="0"/>
+        <w:jc w:val="both"/>
+        <w:rPr>
+          <w:rFonts w:ascii="Times New Roman" w:hAnsi="Times New Roman" w:cs="Times New Roman"/>
+          <w:lang w:val="en-GB"/>
+        </w:rPr>
+      </w:pPr>
+    </w:p>
+    <w:p>
+      <w:pPr>
+        <w:spacing w:after="0"/>
+        <w:jc w:val="both"/>
+        <w:rPr>
+          <w:rFonts w:ascii="Times New Roman" w:hAnsi="Times New Roman" w:cs="Times New Roman"/>
+          <w:b/>
+        </w:rPr>
+      </w:pPr>
+      <w:r>
+        <w:rPr>
+          <w:rFonts w:ascii="Times New Roman" w:hAnsi="Times New Roman" w:cs="Times New Roman"/>
+          <w:b/>
+          <w:highlight w:val="yellow"/>
+        </w:rPr>
+        <w:t xml:space="preserve">Prunen bij bepaalde grootte van queue dit staat hier nog niet in. </w:t>
+      </w:r>
+      <w:r>
+        <w:rPr>
+          <w:rFonts w:ascii="Times New Roman" w:hAnsi="Times New Roman" w:cs="Times New Roman"/>
+          <w:b/>
+          <w:highlight w:val="yellow"/>
+        </w:rPr>
+        <w:t>Sws een heleboel dingetjes over prunen er nog in.</w:t>
+      </w:r>
+      <w:r>
+        <w:rPr>
+          <w:rFonts w:ascii="Times New Roman" w:hAnsi="Times New Roman" w:cs="Times New Roman"/>
+          <w:b/>
         </w:rPr>
         <w:t xml:space="preserve"> </w:t>
       </w:r>
-      <w:r>
-        <w:rPr>
-          <w:rFonts w:ascii="Times New Roman" w:hAnsi="Times New Roman" w:cs="Times New Roman"/>
-          <w:lang w:val="en-GB"/>
-        </w:rPr>
-        <w:t xml:space="preserve">The analysis on 100 random genomes of length 25 were performed in </w:t>
-      </w:r>
-      <w:proofErr w:type="spellStart"/>
-      <w:r>
-        <w:rPr>
-          <w:rFonts w:ascii="Times New Roman" w:hAnsi="Times New Roman" w:cs="Times New Roman"/>
-          <w:lang w:val="en-GB"/>
-        </w:rPr>
-        <w:t>Mathlab</w:t>
-      </w:r>
-      <w:proofErr w:type="spellEnd"/>
-      <w:r>
-        <w:rPr>
-          <w:rFonts w:ascii="Times New Roman" w:hAnsi="Times New Roman" w:cs="Times New Roman"/>
-          <w:lang w:val="en-GB"/>
-        </w:rPr>
-        <w:t xml:space="preserve">. </w:t>
-      </w:r>
-    </w:p>
-    <w:p>
-      <w:pPr>
-        <w:spacing w:after="0"/>
-        <w:jc w:val="both"/>
-        <w:rPr>
-          <w:rFonts w:ascii="Times New Roman" w:hAnsi="Times New Roman" w:cs="Times New Roman"/>
-          <w:caps/>
-          <w:lang w:val="en-GB"/>
-        </w:rPr>
-      </w:pPr>
-    </w:p>
-    <w:p>
-      <w:pPr>
-        <w:spacing w:after="0"/>
-        <w:jc w:val="both"/>
-        <w:rPr>
-          <w:rFonts w:ascii="Times New Roman" w:hAnsi="Times New Roman" w:cs="Times New Roman"/>
-          <w:b/>
-          <w:caps/>
-          <w:lang w:val="en-GB"/>
-        </w:rPr>
-      </w:pPr>
-      <w:r>
-        <w:rPr>
-          <w:rFonts w:ascii="Times New Roman" w:hAnsi="Times New Roman" w:cs="Times New Roman"/>
-          <w:b/>
-          <w:caps/>
-          <w:lang w:val="en-GB"/>
-        </w:rPr>
-        <w:t>methods</w:t>
-      </w:r>
-    </w:p>
-    <w:p>
-      <w:pPr>
-        <w:spacing w:after="0"/>
-        <w:jc w:val="both"/>
-        <w:rPr>
-          <w:rFonts w:ascii="Times New Roman" w:hAnsi="Times New Roman" w:cs="Times New Roman"/>
-          <w:b/>
-          <w:caps/>
-          <w:lang w:val="en-GB"/>
-        </w:rPr>
-      </w:pPr>
-    </w:p>
-    <w:p>
-      <w:pPr>
-        <w:spacing w:after="0"/>
-        <w:jc w:val="both"/>
-        <w:rPr>
-          <w:rFonts w:ascii="Times New Roman" w:hAnsi="Times New Roman" w:cs="Times New Roman"/>
-          <w:b/>
-          <w:lang w:val="en-GB"/>
-        </w:rPr>
-      </w:pPr>
-      <w:r>
-        <w:rPr>
-          <w:rFonts w:ascii="Times New Roman" w:hAnsi="Times New Roman" w:cs="Times New Roman"/>
-          <w:b/>
-          <w:lang w:val="en-GB"/>
-        </w:rPr>
-        <w:t>Flip Sorter</w:t>
-      </w:r>
-    </w:p>
-    <w:p>
-      <w:pPr>
-        <w:spacing w:after="0"/>
-        <w:jc w:val="both"/>
-        <w:rPr>
-          <w:rFonts w:ascii="Times New Roman" w:hAnsi="Times New Roman" w:cs="Times New Roman"/>
-          <w:lang w:val="en-GB"/>
-        </w:rPr>
-      </w:pPr>
-      <w:r>
-        <w:rPr>
-          <w:rFonts w:ascii="Times New Roman" w:hAnsi="Times New Roman" w:cs="Times New Roman"/>
-          <w:lang w:val="en-GB"/>
-        </w:rPr>
-        <w:t xml:space="preserve">To identify the upper bound of the problem, we implemented a basic flip-sorter. This sorter sorts the sequence by moving the small numbers to the beginning of the sequence, in a way comparable to selection sort, but </w:t>
-      </w:r>
-      <w:r>
-        <w:rPr>
-          <w:rFonts w:ascii="Times New Roman" w:hAnsi="Times New Roman" w:cs="Times New Roman"/>
-          <w:lang w:val="en-GB"/>
-        </w:rPr>
-        <w:t>it uses flips instead of swapping selected numbers</w:t>
-      </w:r>
-      <w:r>
-        <w:rPr>
-          <w:rFonts w:ascii="Times New Roman" w:hAnsi="Times New Roman" w:cs="Times New Roman"/>
-          <w:lang w:val="en-GB"/>
-        </w:rPr>
-        <w:t>.</w:t>
-      </w:r>
-      <w:r>
-        <w:rPr>
-          <w:rFonts w:ascii="Times New Roman" w:hAnsi="Times New Roman" w:cs="Times New Roman"/>
-          <w:lang w:val="en-GB"/>
-        </w:rPr>
-        <w:t xml:space="preserve"> </w:t>
-      </w:r>
-    </w:p>
-    <w:p>
-      <w:pPr>
-        <w:spacing w:after="0"/>
-        <w:jc w:val="both"/>
-        <w:rPr>
-          <w:rFonts w:ascii="Times New Roman" w:hAnsi="Times New Roman" w:cs="Times New Roman"/>
-          <w:b/>
-          <w:lang w:val="en-GB"/>
-        </w:rPr>
-      </w:pPr>
-      <w:r>
-        <w:rPr>
-          <w:rFonts w:ascii="Times New Roman" w:hAnsi="Times New Roman" w:cs="Times New Roman"/>
-          <w:b/>
-          <w:lang w:val="en-GB"/>
-        </w:rPr>
-        <w:lastRenderedPageBreak/>
-        <w:t>Depth First Search</w:t>
-      </w:r>
-    </w:p>
-    <w:p>
-      <w:pPr>
-        <w:spacing w:after="0"/>
-        <w:jc w:val="both"/>
-        <w:rPr>
-          <w:rFonts w:ascii="Times New Roman" w:hAnsi="Times New Roman" w:cs="Times New Roman"/>
-          <w:lang w:val="en-GB"/>
-        </w:rPr>
-      </w:pPr>
-      <w:r>
-        <w:rPr>
-          <w:rFonts w:ascii="Times New Roman" w:hAnsi="Times New Roman" w:cs="Times New Roman"/>
-          <w:lang w:val="en-GB"/>
-        </w:rPr>
-        <w:t xml:space="preserve">After defining our upper bounds, we implemented an algorithm known as a Depth First Search (DFS). DFS algorithms are always constructive searching algorithms, which search for a solution to a problem by traversing down a tree. In our case, we try out a new mutation on a sequence and progress deeper into the branch by trying out another mutation on the new sequence. </w:t>
-      </w:r>
-    </w:p>
-    <w:p>
-      <w:pPr>
-        <w:spacing w:after="0"/>
-        <w:jc w:val="both"/>
-        <w:rPr>
-          <w:rFonts w:ascii="Times New Roman" w:hAnsi="Times New Roman" w:cs="Times New Roman"/>
-          <w:lang w:val="en-GB"/>
-        </w:rPr>
-      </w:pPr>
-      <w:r>
-        <w:rPr>
-          <w:rFonts w:ascii="Times New Roman" w:hAnsi="Times New Roman" w:cs="Times New Roman"/>
-          <w:lang w:val="en-GB"/>
-        </w:rPr>
-        <w:t xml:space="preserve">Prior to running the algorithm, we define all possible mutations for the sequence of interest. When running the algorithm, we keep track of the mutations through a mutation tracker. This tracker assures that we are always able to retrieve information about all previous flips. Furthermore, the combination of defining all possible mutations and keeping track of them as well allows us to make sure that we never try the same mutation on a genome and helps saving time as the process continues because we are not randomly assigning mutations so we never have to test if our mutation is unique for a genome. </w:t>
-      </w:r>
-    </w:p>
-    <w:p>
-      <w:pPr>
-        <w:spacing w:after="0"/>
-        <w:jc w:val="both"/>
-        <w:rPr>
-          <w:rFonts w:ascii="Times New Roman" w:hAnsi="Times New Roman" w:cs="Times New Roman"/>
-          <w:lang w:val="en-GB"/>
-        </w:rPr>
-      </w:pPr>
-    </w:p>
-    <w:p>
-      <w:pPr>
-        <w:spacing w:after="0"/>
-        <w:jc w:val="both"/>
-        <w:rPr>
-          <w:rFonts w:ascii="Times New Roman" w:hAnsi="Times New Roman" w:cs="Times New Roman"/>
-          <w:lang w:val="en-GB"/>
-        </w:rPr>
-      </w:pPr>
-      <w:r>
-        <w:rPr>
-          <w:rFonts w:ascii="Times New Roman" w:hAnsi="Times New Roman" w:cs="Times New Roman"/>
-          <w:lang w:val="en-GB"/>
-        </w:rPr>
-        <w:t xml:space="preserve">When investigating the least number of flips, all branches are pruned at the level found by the Flip Sorter. </w:t>
-      </w:r>
-      <w:r>
-        <w:rPr>
-          <w:rFonts w:ascii="Times New Roman" w:hAnsi="Times New Roman" w:cs="Times New Roman"/>
-          <w:lang w:val="en-GB"/>
-        </w:rPr>
-        <w:t>We extended the DFS with an archive. This archive keeps track of all sequences it encounters and the level on which it encounters this sequence. If the algorithm finds a sequence which is already in the archive on a level lower or equal to the level where it encounters the sequence at this point, the branch is pruned.</w:t>
-      </w:r>
-    </w:p>
-    <w:p>
-      <w:pPr>
-        <w:spacing w:after="0"/>
-        <w:jc w:val="both"/>
-        <w:rPr>
-          <w:rFonts w:ascii="Times New Roman" w:hAnsi="Times New Roman" w:cs="Times New Roman"/>
-          <w:b/>
-          <w:lang w:val="en-GB"/>
-        </w:rPr>
-      </w:pPr>
-    </w:p>
-    <w:p>
-      <w:pPr>
-        <w:spacing w:after="0"/>
-        <w:jc w:val="both"/>
-        <w:rPr>
-          <w:rFonts w:ascii="Times New Roman" w:hAnsi="Times New Roman" w:cs="Times New Roman"/>
-          <w:b/>
-          <w:lang w:val="en-GB"/>
-        </w:rPr>
-      </w:pPr>
-      <w:r>
-        <w:rPr>
-          <w:rFonts w:ascii="Times New Roman" w:hAnsi="Times New Roman" w:cs="Times New Roman"/>
-          <w:b/>
-          <w:lang w:val="en-GB"/>
-        </w:rPr>
-        <w:t>Breadth First Search</w:t>
-      </w:r>
-    </w:p>
-    <w:p>
-      <w:pPr>
-        <w:spacing w:after="0"/>
-        <w:jc w:val="both"/>
-        <w:rPr>
-          <w:rFonts w:ascii="Times New Roman" w:hAnsi="Times New Roman" w:cs="Times New Roman"/>
-          <w:lang w:val="en-GB"/>
-        </w:rPr>
-      </w:pPr>
-      <w:r>
-        <w:rPr>
-          <w:rFonts w:ascii="Times New Roman" w:hAnsi="Times New Roman" w:cs="Times New Roman"/>
-          <w:lang w:val="en-GB"/>
-        </w:rPr>
-        <w:t xml:space="preserve">Like DFS-algorithms, </w:t>
-      </w:r>
-      <w:proofErr w:type="spellStart"/>
-      <w:r>
-        <w:rPr>
-          <w:rFonts w:ascii="Times New Roman" w:hAnsi="Times New Roman" w:cs="Times New Roman"/>
-          <w:lang w:val="en-GB"/>
-        </w:rPr>
-        <w:t>Breadt</w:t>
-      </w:r>
-      <w:proofErr w:type="spellEnd"/>
-      <w:r>
-        <w:rPr>
-          <w:rFonts w:ascii="Times New Roman" w:hAnsi="Times New Roman" w:cs="Times New Roman"/>
-          <w:lang w:val="en-GB"/>
-        </w:rPr>
-        <w:t xml:space="preserve"> First Search (BFS) algorithms are also constructive and work by traversing down a tree. Unlike DFS-</w:t>
-      </w:r>
-      <w:r>
-        <w:rPr>
-          <w:rFonts w:ascii="Times New Roman" w:hAnsi="Times New Roman" w:cs="Times New Roman"/>
-          <w:lang w:val="en-GB"/>
-        </w:rPr>
-        <w:t>algorithms</w:t>
-      </w:r>
-      <w:r>
-        <w:rPr>
-          <w:rFonts w:ascii="Times New Roman" w:hAnsi="Times New Roman" w:cs="Times New Roman"/>
-          <w:lang w:val="en-GB"/>
-        </w:rPr>
-        <w:t>, it firstly explores all neighbour nodes of the tree root before moving to a deeper level in the tree thus using a queue instead of a stack</w:t>
-      </w:r>
-      <w:r>
-        <w:rPr>
-          <w:rFonts w:ascii="Times New Roman" w:hAnsi="Times New Roman" w:cs="Times New Roman"/>
-          <w:lang w:val="en-GB"/>
-        </w:rPr>
-        <w:t>, which is the case for DFS</w:t>
-      </w:r>
-      <w:r>
-        <w:rPr>
-          <w:rFonts w:ascii="Times New Roman" w:hAnsi="Times New Roman" w:cs="Times New Roman"/>
-          <w:lang w:val="en-GB"/>
-        </w:rPr>
-        <w:t>.</w:t>
-      </w:r>
-      <w:r>
-        <w:rPr>
-          <w:rFonts w:ascii="Times New Roman" w:hAnsi="Times New Roman" w:cs="Times New Roman"/>
-          <w:lang w:val="en-GB"/>
-        </w:rPr>
-        <w:t xml:space="preserve"> Obviously, it first explores the ‘breadth’ before going ‘deep’, if the computer would have enough power to overcome the state space this would always lead to the solution with the least possible number of mutations. </w:t>
-      </w:r>
-      <w:r>
-        <w:rPr>
-          <w:rFonts w:ascii="Times New Roman" w:hAnsi="Times New Roman" w:cs="Times New Roman"/>
-          <w:lang w:val="en-GB"/>
-        </w:rPr>
-        <w:t xml:space="preserve">Therefore, </w:t>
-      </w:r>
-      <w:r>
-        <w:rPr>
-          <w:rFonts w:ascii="Times New Roman" w:hAnsi="Times New Roman" w:cs="Times New Roman"/>
-          <w:lang w:val="en-GB"/>
-        </w:rPr>
-        <w:t>this algorithm</w:t>
-      </w:r>
-      <w:r>
-        <w:rPr>
-          <w:rFonts w:ascii="Times New Roman" w:hAnsi="Times New Roman" w:cs="Times New Roman"/>
-          <w:lang w:val="en-GB"/>
-        </w:rPr>
-        <w:t xml:space="preserve"> </w:t>
-      </w:r>
-      <w:r>
-        <w:rPr>
-          <w:rFonts w:ascii="Times New Roman" w:hAnsi="Times New Roman" w:cs="Times New Roman"/>
-          <w:lang w:val="en-GB"/>
-        </w:rPr>
-        <w:t xml:space="preserve">does </w:t>
-      </w:r>
-      <w:r>
-        <w:rPr>
-          <w:rFonts w:ascii="Times New Roman" w:hAnsi="Times New Roman" w:cs="Times New Roman"/>
-          <w:lang w:val="en-GB"/>
-        </w:rPr>
-        <w:t xml:space="preserve">not require </w:t>
-      </w:r>
-      <w:r>
-        <w:rPr>
-          <w:rFonts w:ascii="Times New Roman" w:hAnsi="Times New Roman" w:cs="Times New Roman"/>
-          <w:lang w:val="en-GB"/>
-        </w:rPr>
-        <w:t xml:space="preserve">any </w:t>
-      </w:r>
-      <w:r>
-        <w:rPr>
-          <w:rFonts w:ascii="Times New Roman" w:hAnsi="Times New Roman" w:cs="Times New Roman"/>
-          <w:lang w:val="en-GB"/>
-        </w:rPr>
-        <w:t xml:space="preserve">pruning </w:t>
-      </w:r>
-      <w:r>
-        <w:rPr>
-          <w:rFonts w:ascii="Times New Roman" w:hAnsi="Times New Roman" w:cs="Times New Roman"/>
-          <w:lang w:val="en-GB"/>
-        </w:rPr>
-        <w:t>as</w:t>
-      </w:r>
-      <w:r>
-        <w:rPr>
-          <w:rFonts w:ascii="Times New Roman" w:hAnsi="Times New Roman" w:cs="Times New Roman"/>
-          <w:lang w:val="en-GB"/>
-        </w:rPr>
-        <w:t xml:space="preserve"> it only goes deeper when it has not found the solution on the previous level. </w:t>
-      </w:r>
-      <w:r>
-        <w:rPr>
-          <w:rFonts w:ascii="Times New Roman" w:hAnsi="Times New Roman" w:cs="Times New Roman"/>
-          <w:lang w:val="en-GB"/>
-        </w:rPr>
-        <w:t xml:space="preserve">The BFS algorithm used for this case also works with an archive and keeps track of the mutations to make sure we are not constantly performing the same mutation on a genome. </w:t>
-      </w:r>
-    </w:p>
-    <w:p>
-      <w:pPr>
-        <w:spacing w:after="0"/>
-        <w:jc w:val="both"/>
-        <w:rPr>
-          <w:rFonts w:ascii="Times New Roman" w:hAnsi="Times New Roman" w:cs="Times New Roman"/>
-          <w:lang w:val="en-GB"/>
-        </w:rPr>
-      </w:pPr>
-    </w:p>
-    <w:p>
-      <w:pPr>
-        <w:spacing w:after="0"/>
-        <w:jc w:val="both"/>
-        <w:rPr>
-          <w:rFonts w:ascii="Times New Roman" w:hAnsi="Times New Roman" w:cs="Times New Roman"/>
-          <w:b/>
-          <w:lang w:val="en-GB"/>
-        </w:rPr>
-      </w:pPr>
-      <w:r>
-        <w:rPr>
-          <w:rFonts w:ascii="Times New Roman" w:hAnsi="Times New Roman" w:cs="Times New Roman"/>
-          <w:b/>
-          <w:lang w:val="en-GB"/>
-        </w:rPr>
-        <w:t>Best First Search</w:t>
-      </w:r>
-    </w:p>
-    <w:p>
-      <w:pPr>
-        <w:spacing w:after="0"/>
-        <w:jc w:val="both"/>
-        <w:rPr>
-          <w:rFonts w:ascii="Times New Roman" w:hAnsi="Times New Roman" w:cs="Times New Roman"/>
-          <w:lang w:val="en-GB"/>
-        </w:rPr>
-      </w:pPr>
-      <w:r>
-        <w:rPr>
-          <w:rFonts w:ascii="Times New Roman" w:hAnsi="Times New Roman" w:cs="Times New Roman"/>
-          <w:lang w:val="en-GB"/>
-        </w:rPr>
-        <w:t xml:space="preserve">We extended the BFS algorithm with a priority queue. Instead of </w:t>
-      </w:r>
-      <w:r>
-        <w:rPr>
-          <w:rFonts w:ascii="Times New Roman" w:hAnsi="Times New Roman" w:cs="Times New Roman"/>
-          <w:lang w:val="en-GB"/>
-        </w:rPr>
-        <w:t xml:space="preserve">sorting the queue based on which genome was created last, the queue is ordered based on how well the genomes are sorted. This results in a queue in which relatively well sorted genomes move to the front, thus being treated first. How well a genome is sorted is calculated by cost functions, which are described in the next section. </w:t>
-      </w:r>
-      <w:r>
-        <w:rPr>
-          <w:rFonts w:ascii="Times New Roman" w:hAnsi="Times New Roman" w:cs="Times New Roman"/>
-          <w:lang w:val="en-GB"/>
-        </w:rPr>
-        <w:t xml:space="preserve">The archive of this algorithm keeps track of the genomes as well as the level on which a genome was found and prunes when a genome was already found on the same or lower level. We also prune when the depth or mutation score found by the flip sorter is reached. </w:t>
-      </w:r>
-    </w:p>
-    <w:p>
-      <w:pPr>
-        <w:spacing w:after="0"/>
-        <w:jc w:val="both"/>
-        <w:rPr>
-          <w:rFonts w:ascii="Times New Roman" w:hAnsi="Times New Roman" w:cs="Times New Roman"/>
-          <w:lang w:val="en-GB"/>
-        </w:rPr>
-      </w:pPr>
-    </w:p>
-    <w:p>
-      <w:pPr>
-        <w:spacing w:after="0"/>
-        <w:jc w:val="both"/>
-        <w:rPr>
-          <w:rFonts w:ascii="Times New Roman" w:hAnsi="Times New Roman" w:cs="Times New Roman"/>
-          <w:lang w:val="en-GB"/>
-        </w:rPr>
-      </w:pPr>
-      <w:r>
-        <w:rPr>
-          <w:rFonts w:ascii="Times New Roman" w:hAnsi="Times New Roman" w:cs="Times New Roman"/>
-          <w:lang w:val="en-GB"/>
-        </w:rPr>
-        <w:t>When trying to find a mutation sequence leading to low mutation scores, we combined the cost functions looking at how well genomes are sorted with the mutation score. These two scores are weighed and scaled to result in a priority which will lead to a solution but also takes the mutation score into account.</w:t>
-      </w:r>
-      <w:r>
-        <w:rPr>
-          <w:rFonts w:ascii="Times New Roman" w:hAnsi="Times New Roman" w:cs="Times New Roman"/>
-          <w:lang w:val="en-GB"/>
-        </w:rPr>
-        <w:t xml:space="preserve"> When not doing this and only focussing on the mutation score we will never reach a solution because genomes on which a low number of</w:t>
-      </w:r>
-      <w:r>
-        <w:rPr>
-          <w:rFonts w:ascii="Times New Roman" w:hAnsi="Times New Roman" w:cs="Times New Roman"/>
-          <w:lang w:val="en-GB"/>
-        </w:rPr>
-        <w:t xml:space="preserve"> (short)</w:t>
-      </w:r>
-      <w:r>
-        <w:rPr>
-          <w:rFonts w:ascii="Times New Roman" w:hAnsi="Times New Roman" w:cs="Times New Roman"/>
-          <w:lang w:val="en-GB"/>
-        </w:rPr>
-        <w:t xml:space="preserve"> mutations have been performed will always have a high</w:t>
-      </w:r>
-      <w:r>
-        <w:rPr>
-          <w:rFonts w:ascii="Times New Roman" w:hAnsi="Times New Roman" w:cs="Times New Roman"/>
-          <w:lang w:val="en-GB"/>
-        </w:rPr>
-        <w:t>er</w:t>
-      </w:r>
-      <w:r>
-        <w:rPr>
-          <w:rFonts w:ascii="Times New Roman" w:hAnsi="Times New Roman" w:cs="Times New Roman"/>
-          <w:lang w:val="en-GB"/>
-        </w:rPr>
-        <w:t xml:space="preserve"> priority </w:t>
-      </w:r>
-      <w:r>
-        <w:rPr>
-          <w:rFonts w:ascii="Times New Roman" w:hAnsi="Times New Roman" w:cs="Times New Roman"/>
-          <w:lang w:val="en-GB"/>
-        </w:rPr>
-        <w:t>than genomes which are closer to the solution.</w:t>
-      </w:r>
-      <w:r>
-        <w:rPr>
-          <w:rFonts w:ascii="Times New Roman" w:hAnsi="Times New Roman" w:cs="Times New Roman"/>
-          <w:lang w:val="en-GB"/>
-        </w:rPr>
-        <w:t xml:space="preserve"> </w:t>
-      </w:r>
-      <w:r>
-        <w:rPr>
-          <w:rFonts w:ascii="Times New Roman" w:hAnsi="Times New Roman" w:cs="Times New Roman"/>
-          <w:lang w:val="en-GB"/>
-        </w:rPr>
-        <w:t xml:space="preserve">Using the average mutation score will also not help because when doing this at some point the length of a mutation does not make </w:t>
-      </w:r>
-      <w:r>
-        <w:rPr>
-          <w:rFonts w:ascii="Times New Roman" w:hAnsi="Times New Roman" w:cs="Times New Roman"/>
-          <w:lang w:val="en-GB"/>
-        </w:rPr>
-        <w:t xml:space="preserve">a </w:t>
-      </w:r>
-      <w:r>
-        <w:rPr>
-          <w:rFonts w:ascii="Times New Roman" w:hAnsi="Times New Roman" w:cs="Times New Roman"/>
-          <w:lang w:val="en-GB"/>
-        </w:rPr>
-        <w:t xml:space="preserve">difference anymore resulting in solutions in which very short mutations are performed to begin with followed by long mutations later. </w:t>
-      </w:r>
-    </w:p>
-    <w:p>
-      <w:pPr>
-        <w:spacing w:after="0"/>
-        <w:jc w:val="both"/>
-        <w:rPr>
-          <w:rFonts w:ascii="Times New Roman" w:hAnsi="Times New Roman" w:cs="Times New Roman"/>
-          <w:lang w:val="en-GB"/>
-        </w:rPr>
-      </w:pPr>
-    </w:p>
-    <w:p>
-      <w:pPr>
-        <w:spacing w:after="0"/>
-        <w:jc w:val="both"/>
-        <w:rPr>
-          <w:rFonts w:ascii="Times New Roman" w:hAnsi="Times New Roman" w:cs="Times New Roman"/>
-          <w:b/>
-        </w:rPr>
-      </w:pPr>
-      <w:proofErr w:type="spellStart"/>
-      <w:r>
-        <w:rPr>
-          <w:rFonts w:ascii="Times New Roman" w:hAnsi="Times New Roman" w:cs="Times New Roman"/>
-          <w:b/>
-          <w:highlight w:val="yellow"/>
-        </w:rPr>
-        <w:t>Prunen</w:t>
-      </w:r>
-      <w:proofErr w:type="spellEnd"/>
-      <w:r>
-        <w:rPr>
-          <w:rFonts w:ascii="Times New Roman" w:hAnsi="Times New Roman" w:cs="Times New Roman"/>
-          <w:b/>
-          <w:highlight w:val="yellow"/>
-        </w:rPr>
-        <w:t xml:space="preserve"> bij bepaalde grootte van queue dit staat hier nog niet in. </w:t>
-      </w:r>
-      <w:proofErr w:type="spellStart"/>
-      <w:r>
-        <w:rPr>
-          <w:rFonts w:ascii="Times New Roman" w:hAnsi="Times New Roman" w:cs="Times New Roman"/>
-          <w:b/>
-          <w:highlight w:val="yellow"/>
-        </w:rPr>
-        <w:t>Sws</w:t>
-      </w:r>
-      <w:proofErr w:type="spellEnd"/>
-      <w:r>
-        <w:rPr>
-          <w:rFonts w:ascii="Times New Roman" w:hAnsi="Times New Roman" w:cs="Times New Roman"/>
-          <w:b/>
-          <w:highlight w:val="yellow"/>
-        </w:rPr>
-        <w:t xml:space="preserve"> een heleboel dingetjes over </w:t>
-      </w:r>
-      <w:proofErr w:type="spellStart"/>
-      <w:r>
-        <w:rPr>
-          <w:rFonts w:ascii="Times New Roman" w:hAnsi="Times New Roman" w:cs="Times New Roman"/>
-          <w:b/>
-          <w:highlight w:val="yellow"/>
-        </w:rPr>
-        <w:t>prunen</w:t>
-      </w:r>
-      <w:proofErr w:type="spellEnd"/>
-      <w:r>
-        <w:rPr>
-          <w:rFonts w:ascii="Times New Roman" w:hAnsi="Times New Roman" w:cs="Times New Roman"/>
-          <w:b/>
-          <w:highlight w:val="yellow"/>
-        </w:rPr>
-        <w:t xml:space="preserve"> er nog in.</w:t>
-      </w:r>
-      <w:r>
-        <w:rPr>
-          <w:rFonts w:ascii="Times New Roman" w:hAnsi="Times New Roman" w:cs="Times New Roman"/>
-          <w:b/>
-        </w:rPr>
-        <w:t xml:space="preserve"> </w:t>
-      </w:r>
-    </w:p>
-    <w:p>
-      <w:pPr>
-        <w:spacing w:after="0"/>
-        <w:jc w:val="both"/>
-        <w:rPr>
-          <w:rFonts w:ascii="Times New Roman" w:hAnsi="Times New Roman" w:cs="Times New Roman"/>
-        </w:rPr>
-      </w:pPr>
-    </w:p>
-    <w:p>
-      <w:pPr>
-        <w:spacing w:after="0"/>
-        <w:jc w:val="both"/>
-        <w:rPr>
-          <w:rFonts w:ascii="Times New Roman" w:hAnsi="Times New Roman" w:cs="Times New Roman"/>
-          <w:b/>
-        </w:rPr>
-      </w:pPr>
-      <w:proofErr w:type="spellStart"/>
-      <w:r>
-        <w:rPr>
-          <w:rFonts w:ascii="Times New Roman" w:hAnsi="Times New Roman" w:cs="Times New Roman"/>
-          <w:b/>
-        </w:rPr>
-        <w:lastRenderedPageBreak/>
-        <w:t>Cost</w:t>
-      </w:r>
-      <w:proofErr w:type="spellEnd"/>
-      <w:r>
-        <w:rPr>
-          <w:rFonts w:ascii="Times New Roman" w:hAnsi="Times New Roman" w:cs="Times New Roman"/>
-          <w:b/>
-        </w:rPr>
-        <w:t xml:space="preserve"> </w:t>
-      </w:r>
-      <w:proofErr w:type="spellStart"/>
-      <w:r>
-        <w:rPr>
-          <w:rFonts w:ascii="Times New Roman" w:hAnsi="Times New Roman" w:cs="Times New Roman"/>
-          <w:b/>
-        </w:rPr>
-        <w:t>Functions</w:t>
-      </w:r>
-      <w:proofErr w:type="spellEnd"/>
-      <w:r>
-        <w:rPr>
-          <w:rFonts w:ascii="Times New Roman" w:hAnsi="Times New Roman" w:cs="Times New Roman"/>
-          <w:b/>
-        </w:rPr>
-        <w:t xml:space="preserve"> </w:t>
+    </w:p>
+    <w:p>
+      <w:pPr>
+        <w:spacing w:after="0"/>
+        <w:jc w:val="both"/>
+        <w:rPr>
+          <w:rFonts w:ascii="Times New Roman" w:hAnsi="Times New Roman" w:cs="Times New Roman"/>
+        </w:rPr>
+      </w:pPr>
+    </w:p>
+    <w:p>
+      <w:pPr>
+        <w:spacing w:after="0"/>
+        <w:jc w:val="both"/>
+        <w:rPr>
+          <w:rFonts w:ascii="Times New Roman" w:hAnsi="Times New Roman" w:cs="Times New Roman"/>
+          <w:b/>
+        </w:rPr>
+      </w:pPr>
+      <w:r>
+        <w:rPr>
+          <w:rFonts w:ascii="Times New Roman" w:hAnsi="Times New Roman" w:cs="Times New Roman"/>
+          <w:b/>
+        </w:rPr>
+        <w:t xml:space="preserve">Cost Functions </w:t>
       </w:r>
     </w:p>
     <w:p>
@@ -2502,7 +2513,7 @@
           <w:rFonts w:ascii="Times New Roman" w:hAnsi="Times New Roman" w:cs="Times New Roman"/>
           <w:b/>
           <w:noProof/>
-          <w:lang w:eastAsia="nl-NL"/>
+          <w:lang w:val="en-GB" w:eastAsia="en-GB"/>
         </w:rPr>
         <w:drawing>
           <wp:anchor distT="0" distB="0" distL="114300" distR="114300" simplePos="0" relativeHeight="251662336" behindDoc="0" locked="0" layoutInCell="1" allowOverlap="1">
@@ -2640,7 +2651,7 @@
           <w:rFonts w:ascii="Times New Roman" w:hAnsi="Times New Roman" w:cs="Times New Roman"/>
           <w:b/>
           <w:noProof/>
-          <w:lang w:eastAsia="nl-NL"/>
+          <w:lang w:val="en-GB" w:eastAsia="en-GB"/>
         </w:rPr>
         <w:drawing>
           <wp:anchor distT="0" distB="0" distL="114300" distR="114300" simplePos="0" relativeHeight="251663360" behindDoc="0" locked="0" layoutInCell="1" allowOverlap="1">
@@ -2801,7 +2812,7 @@
           <w:rFonts w:ascii="Times New Roman" w:hAnsi="Times New Roman" w:cs="Times New Roman"/>
           <w:b/>
           <w:noProof/>
-          <w:lang w:eastAsia="nl-NL"/>
+          <w:lang w:val="en-GB" w:eastAsia="en-GB"/>
         </w:rPr>
         <w:drawing>
           <wp:anchor distT="0" distB="0" distL="114300" distR="114300" simplePos="0" relativeHeight="251665408" behindDoc="0" locked="0" layoutInCell="1" allowOverlap="1">
@@ -2906,7 +2917,7 @@
           <w:rFonts w:ascii="Times New Roman" w:hAnsi="Times New Roman" w:cs="Times New Roman"/>
           <w:b/>
           <w:noProof/>
-          <w:lang w:eastAsia="nl-NL"/>
+          <w:lang w:val="en-GB" w:eastAsia="en-GB"/>
         </w:rPr>
         <mc:AlternateContent>
           <mc:Choice Requires="wps">
@@ -3125,30 +3136,41 @@
         </w:rPr>
         <w:t xml:space="preserve"> adjusting the weight of the mutation score based on previous results. </w:t>
       </w:r>
-    </w:p>
-    <w:p>
-      <w:pPr>
-        <w:spacing w:after="0"/>
-        <w:jc w:val="both"/>
-        <w:rPr>
-          <w:rFonts w:ascii="Times New Roman" w:hAnsi="Times New Roman" w:cs="Times New Roman"/>
-          <w:lang w:val="en-GB"/>
-        </w:rPr>
-      </w:pPr>
-    </w:p>
-    <w:p>
-      <w:pPr>
-        <w:spacing w:after="0"/>
-        <w:jc w:val="both"/>
-        <w:rPr>
-          <w:rFonts w:ascii="Times New Roman" w:hAnsi="Times New Roman" w:cs="Times New Roman"/>
-          <w:b/>
-        </w:rPr>
-      </w:pPr>
-      <w:r>
-        <w:rPr>
-          <w:rFonts w:ascii="Times New Roman" w:hAnsi="Times New Roman" w:cs="Times New Roman"/>
-          <w:b/>
+      <w:r>
+        <w:rPr>
+          <w:rFonts w:ascii="Times New Roman" w:hAnsi="Times New Roman" w:cs="Times New Roman"/>
+          <w:lang w:val="en-GB"/>
+        </w:rPr>
+        <w:t>The cost of the mutation should be smaller than the possible improvement when improving the genome sequence. Otherwise short mutations are considered more important than getting a solution.</w:t>
+      </w:r>
+      <w:bookmarkStart w:id="0" w:name="_GoBack"/>
+      <w:bookmarkEnd w:id="0"/>
+    </w:p>
+    <w:p>
+      <w:pPr>
+        <w:spacing w:after="0"/>
+        <w:jc w:val="both"/>
+        <w:rPr>
+          <w:rFonts w:ascii="Times New Roman" w:hAnsi="Times New Roman" w:cs="Times New Roman"/>
+          <w:lang w:val="en-GB"/>
+        </w:rPr>
+      </w:pPr>
+    </w:p>
+    <w:p>
+      <w:pPr>
+        <w:spacing w:after="0"/>
+        <w:jc w:val="both"/>
+        <w:rPr>
+          <w:rFonts w:ascii="Times New Roman" w:hAnsi="Times New Roman" w:cs="Times New Roman"/>
+          <w:b/>
+          <w:lang w:val="en-GB"/>
+        </w:rPr>
+      </w:pPr>
+      <w:r>
+        <w:rPr>
+          <w:rFonts w:ascii="Times New Roman" w:hAnsi="Times New Roman" w:cs="Times New Roman"/>
+          <w:b/>
+          <w:lang w:val="en-GB"/>
         </w:rPr>
         <w:t xml:space="preserve">Meta-data </w:t>
       </w:r>
@@ -3440,23 +3462,7 @@
           <w:rFonts w:ascii="Times New Roman" w:hAnsi="Times New Roman" w:cs="Times New Roman"/>
           <w:lang w:val="en-GB"/>
         </w:rPr>
-        <w:t xml:space="preserve"> </w:t>
-      </w:r>
-      <w:proofErr w:type="gramStart"/>
-      <w:r>
-        <w:rPr>
-          <w:rFonts w:ascii="Times New Roman" w:hAnsi="Times New Roman" w:cs="Times New Roman"/>
-          <w:lang w:val="en-GB"/>
-        </w:rPr>
-        <w:t>shows</w:t>
-      </w:r>
-      <w:proofErr w:type="gramEnd"/>
-      <w:r>
-        <w:rPr>
-          <w:rFonts w:ascii="Times New Roman" w:hAnsi="Times New Roman" w:cs="Times New Roman"/>
-          <w:lang w:val="en-GB"/>
-        </w:rPr>
-        <w:t xml:space="preserve"> this solution. </w:t>
+        <w:t xml:space="preserve"> shows this solution. </w:t>
       </w:r>
     </w:p>
     <w:p>
@@ -3516,15 +3522,7 @@
           <w:rFonts w:ascii="Times New Roman" w:hAnsi="Times New Roman" w:cs="Times New Roman"/>
           <w:lang w:val="en-GB"/>
         </w:rPr>
-        <w:t xml:space="preserve">ould be solved but when the genomes </w:t>
-      </w:r>
-      <w:r>
-        <w:rPr>
-          <w:rFonts w:ascii="Times New Roman" w:hAnsi="Times New Roman" w:cs="Times New Roman"/>
-          <w:lang w:val="en-GB"/>
-        </w:rPr>
-        <w:lastRenderedPageBreak/>
-        <w:t>grew memory shortages forced the algorithms to stop. The same accounted for our Breadth First Search algorithms</w:t>
+        <w:t>ould be solved but when the genomes grew memory shortages forced the algorithms to stop. The same accounted for our Breadth First Search algorithms</w:t>
       </w:r>
       <w:r>
         <w:rPr>
@@ -3608,7 +3606,7 @@
         <w:rPr>
           <w:rFonts w:ascii="Times New Roman" w:hAnsi="Times New Roman" w:cs="Times New Roman"/>
           <w:noProof/>
-          <w:lang w:eastAsia="nl-NL"/>
+          <w:lang w:val="en-GB" w:eastAsia="en-GB"/>
         </w:rPr>
         <mc:AlternateContent>
           <mc:Choice Requires="wps">
@@ -3691,27 +3689,7 @@
                                 <w:szCs w:val="18"/>
                                 <w:lang w:val="en-GB"/>
                               </w:rPr>
-                              <w:t xml:space="preserve">The average time (sec) per algorithm is shown and all ten values of the sample are represented by the bubbles. Depth </w:t>
-                            </w:r>
-                            <w:proofErr w:type="gramStart"/>
-                            <w:r>
-                              <w:rPr>
-                                <w:rFonts w:ascii="Times New Roman" w:hAnsi="Times New Roman" w:cs="Times New Roman"/>
-                                <w:color w:val="A6A6A6" w:themeColor="background1" w:themeShade="A6"/>
-                                <w:szCs w:val="18"/>
-                                <w:lang w:val="en-GB"/>
-                              </w:rPr>
-                              <w:t>First</w:t>
-                            </w:r>
-                            <w:proofErr w:type="gramEnd"/>
-                            <w:r>
-                              <w:rPr>
-                                <w:rFonts w:ascii="Times New Roman" w:hAnsi="Times New Roman" w:cs="Times New Roman"/>
-                                <w:color w:val="A6A6A6" w:themeColor="background1" w:themeShade="A6"/>
-                                <w:szCs w:val="18"/>
-                                <w:lang w:val="en-GB"/>
-                              </w:rPr>
-                              <w:t xml:space="preserve"> is shown in black, Depth First with Archive in red, Breadth First with Archive in blue and Best First with cost function 1 in green.  </w:t>
+                              <w:t xml:space="preserve">The average time (sec) per algorithm is shown and all ten values of the sample are represented by the bubbles. Depth First is shown in black, Depth First with Archive in red, Breadth First with Archive in blue and Best First with cost function 1 in green.  </w:t>
                             </w:r>
                           </w:p>
                           <w:p>
@@ -3822,7 +3800,7 @@
         <w:rPr>
           <w:rFonts w:ascii="Times New Roman" w:hAnsi="Times New Roman" w:cs="Times New Roman"/>
           <w:noProof/>
-          <w:lang w:eastAsia="nl-NL"/>
+          <w:lang w:val="en-GB" w:eastAsia="en-GB"/>
         </w:rPr>
         <w:drawing>
           <wp:anchor distT="0" distB="0" distL="114300" distR="114300" simplePos="0" relativeHeight="251674624" behindDoc="0" locked="0" layoutInCell="1" allowOverlap="1">
@@ -4160,7 +4138,6 @@
           <w:b/>
           <w:lang w:val="en-GB"/>
         </w:rPr>
-        <w:lastRenderedPageBreak/>
         <w:t>Lowest N</w:t>
       </w:r>
     </w:p>
@@ -4177,7 +4154,7 @@
         <w:rPr>
           <w:rFonts w:ascii="Times New Roman" w:hAnsi="Times New Roman" w:cs="Times New Roman"/>
           <w:noProof/>
-          <w:lang w:eastAsia="nl-NL"/>
+          <w:lang w:val="en-GB" w:eastAsia="en-GB"/>
         </w:rPr>
         <w:drawing>
           <wp:anchor distT="0" distB="0" distL="114300" distR="114300" simplePos="0" relativeHeight="251678720" behindDoc="0" locked="0" layoutInCell="1" allowOverlap="1">
@@ -4395,23 +4372,7 @@
           <w:rFonts w:ascii="Times New Roman" w:hAnsi="Times New Roman" w:cs="Times New Roman"/>
           <w:lang w:val="en-GB"/>
         </w:rPr>
-        <w:t xml:space="preserve">c. </w:t>
-      </w:r>
-      <w:proofErr w:type="gramStart"/>
-      <w:r>
-        <w:rPr>
-          <w:rFonts w:ascii="Times New Roman" w:hAnsi="Times New Roman" w:cs="Times New Roman"/>
-          <w:lang w:val="en-GB"/>
-        </w:rPr>
-        <w:t>shows</w:t>
-      </w:r>
-      <w:proofErr w:type="gramEnd"/>
-      <w:r>
-        <w:rPr>
-          <w:rFonts w:ascii="Times New Roman" w:hAnsi="Times New Roman" w:cs="Times New Roman"/>
-          <w:lang w:val="en-GB"/>
-        </w:rPr>
-        <w:t xml:space="preserve"> this mutation sequence.</w:t>
+        <w:t>c. shows this mutation sequence.</w:t>
       </w:r>
     </w:p>
     <w:p>
@@ -4456,7 +4417,7 @@
         <w:rPr>
           <w:rFonts w:ascii="Times New Roman" w:hAnsi="Times New Roman" w:cs="Times New Roman"/>
           <w:noProof/>
-          <w:lang w:val="en-GB"/>
+          <w:lang w:val="en-GB" w:eastAsia="en-GB"/>
         </w:rPr>
         <mc:AlternateContent>
           <mc:Choice Requires="wps">
@@ -4650,7 +4611,7 @@
         <w:rPr>
           <w:rFonts w:ascii="Times New Roman" w:hAnsi="Times New Roman" w:cs="Times New Roman"/>
           <w:noProof/>
-          <w:lang w:eastAsia="nl-NL"/>
+          <w:lang w:val="en-GB" w:eastAsia="en-GB"/>
         </w:rPr>
         <w:drawing>
           <wp:anchor distT="0" distB="0" distL="114300" distR="114300" simplePos="0" relativeHeight="251675648" behindDoc="0" locked="0" layoutInCell="1" allowOverlap="1">
@@ -4919,8 +4880,9 @@
         <w:rPr>
           <w:rFonts w:ascii="Times New Roman" w:hAnsi="Times New Roman" w:cs="Times New Roman"/>
           <w:noProof/>
-          <w:lang w:eastAsia="nl-NL"/>
-        </w:rPr>
+          <w:lang w:val="en-GB" w:eastAsia="en-GB"/>
+        </w:rPr>
+        <w:lastRenderedPageBreak/>
         <mc:AlternateContent>
           <mc:Choice Requires="wps">
             <w:drawing>
@@ -5034,31 +4996,7 @@
                                 <w:szCs w:val="18"/>
                                 <w:lang w:val="en-GB"/>
                               </w:rPr>
-                              <w:t xml:space="preserve">D. </w:t>
-                            </w:r>
-                            <w:proofErr w:type="gramStart"/>
-                            <w:r>
-                              <w:rPr>
-                                <w:rFonts w:ascii="Times New Roman" w:hAnsi="Times New Roman" w:cs="Times New Roman"/>
-                                <w:b/>
-                                <w:i/>
-                                <w:color w:val="A6A6A6" w:themeColor="background1" w:themeShade="A6"/>
-                                <w:szCs w:val="18"/>
-                                <w:lang w:val="en-GB"/>
-                              </w:rPr>
-                              <w:t>miranda</w:t>
-                            </w:r>
-                            <w:proofErr w:type="gramEnd"/>
-                            <w:r>
-                              <w:rPr>
-                                <w:rFonts w:ascii="Times New Roman" w:hAnsi="Times New Roman" w:cs="Times New Roman"/>
-                                <w:b/>
-                                <w:i/>
-                                <w:color w:val="A6A6A6" w:themeColor="background1" w:themeShade="A6"/>
-                                <w:szCs w:val="18"/>
-                                <w:lang w:val="en-GB"/>
-                              </w:rPr>
-                              <w:t xml:space="preserve"> </w:t>
+                              <w:t xml:space="preserve">D. miranda </w:t>
                             </w:r>
                             <w:r>
                               <w:rPr>
@@ -5415,7 +5353,7 @@
         <w:rPr>
           <w:rFonts w:ascii="Times New Roman" w:hAnsi="Times New Roman" w:cs="Times New Roman"/>
           <w:noProof/>
-          <w:lang w:eastAsia="nl-NL"/>
+          <w:lang w:val="en-GB" w:eastAsia="en-GB"/>
         </w:rPr>
         <w:drawing>
           <wp:anchor distT="0" distB="0" distL="114300" distR="114300" simplePos="0" relativeHeight="251668480" behindDoc="0" locked="0" layoutInCell="1" allowOverlap="1">
@@ -5494,7 +5432,6 @@
           <w:sz w:val="24"/>
           <w:lang w:val="en-GB"/>
         </w:rPr>
-        <w:lastRenderedPageBreak/>
         <w:t xml:space="preserve">Conclusion &amp; </w:t>
       </w:r>
       <w:r>
@@ -5634,23 +5571,7 @@
           <w:rFonts w:ascii="Times New Roman" w:hAnsi="Times New Roman" w:cs="Times New Roman"/>
           <w:lang w:val="en-GB"/>
         </w:rPr>
-        <w:t xml:space="preserve">Even though the number of flips found by the Best First Search are significantly lower than the number of flips found by the flip sorter, we </w:t>
-      </w:r>
-      <w:proofErr w:type="spellStart"/>
-      <w:r>
-        <w:rPr>
-          <w:rFonts w:ascii="Times New Roman" w:hAnsi="Times New Roman" w:cs="Times New Roman"/>
-          <w:lang w:val="en-GB"/>
-        </w:rPr>
-        <w:t>can not</w:t>
-      </w:r>
-      <w:proofErr w:type="spellEnd"/>
-      <w:r>
-        <w:rPr>
-          <w:rFonts w:ascii="Times New Roman" w:hAnsi="Times New Roman" w:cs="Times New Roman"/>
-          <w:lang w:val="en-GB"/>
-        </w:rPr>
-        <w:t xml:space="preserve"> state that this is the shortest mutation sequence because we have not run through the entire state space.</w:t>
+        <w:t>Even though the number of flips found by the Best First Search are significantly lower than the number of flips found by the flip sorter, we can not state that this is the shortest mutation sequence because we have not run through the entire state space.</w:t>
       </w:r>
       <w:r>
         <w:rPr>
@@ -5791,8 +5712,6 @@
         </w:rPr>
         <w:t xml:space="preserve">The 100-genome test set also showed us what genomes are relatively easy to sort (meaning in a relative low number of flips), namely genomes with a low begin cost as calculated by cost function 1. Cost function 1 counts the number of genes not adjacent to the gene it should be adjacent to, resulting in a reliable measurement for difficulty. The genome of interest in our specific case has a relatively low begin cost of 17, thus making it an easier than average genome to sort. Based on our result we can conclude that genomes with a start function of 17 can be sorted in 13 flips. </w:t>
       </w:r>
-      <w:bookmarkStart w:id="0" w:name="_GoBack"/>
-      <w:bookmarkEnd w:id="0"/>
     </w:p>
     <w:p>
       <w:pPr>
@@ -5916,7 +5835,28 @@
           <w:rFonts w:ascii="Times New Roman" w:hAnsi="Times New Roman" w:cs="Times New Roman"/>
           <w:lang w:val="en-GB"/>
         </w:rPr>
-        <w:t xml:space="preserve">olutionary pathway </w:t>
+        <w:t>olutionary pathway between the</w:t>
+      </w:r>
+      <w:r>
+        <w:rPr>
+          <w:rFonts w:ascii="Times New Roman" w:hAnsi="Times New Roman" w:cs="Times New Roman"/>
+          <w:lang w:val="en-GB"/>
+        </w:rPr>
+        <w:t xml:space="preserve"> two species</w:t>
+      </w:r>
+      <w:r>
+        <w:rPr>
+          <w:rFonts w:ascii="Times New Roman" w:hAnsi="Times New Roman" w:cs="Times New Roman"/>
+          <w:lang w:val="en-GB"/>
+        </w:rPr>
+        <w:t xml:space="preserve"> of interest</w:t>
+      </w:r>
+      <w:r>
+        <w:rPr>
+          <w:rFonts w:ascii="Times New Roman" w:hAnsi="Times New Roman" w:cs="Times New Roman"/>
+          <w:lang w:val="en-GB"/>
+        </w:rPr>
+        <w:t xml:space="preserve">, but due to the long term processes and the role of chance underlying </w:t>
       </w:r>
       <w:r>
         <w:rPr>
@@ -5924,28 +5864,7 @@
           <w:lang w:val="en-GB"/>
         </w:rPr>
         <w:lastRenderedPageBreak/>
-        <w:t>between the</w:t>
-      </w:r>
-      <w:r>
-        <w:rPr>
-          <w:rFonts w:ascii="Times New Roman" w:hAnsi="Times New Roman" w:cs="Times New Roman"/>
-          <w:lang w:val="en-GB"/>
-        </w:rPr>
-        <w:t xml:space="preserve"> two species</w:t>
-      </w:r>
-      <w:r>
-        <w:rPr>
-          <w:rFonts w:ascii="Times New Roman" w:hAnsi="Times New Roman" w:cs="Times New Roman"/>
-          <w:lang w:val="en-GB"/>
-        </w:rPr>
-        <w:t xml:space="preserve"> of interest</w:t>
-      </w:r>
-      <w:r>
-        <w:rPr>
-          <w:rFonts w:ascii="Times New Roman" w:hAnsi="Times New Roman" w:cs="Times New Roman"/>
-          <w:lang w:val="en-GB"/>
-        </w:rPr>
-        <w:t>, but due to the long term processes and the role of chance underlying evolutionary change</w:t>
+        <w:t>evolutionary change</w:t>
       </w:r>
       <w:r>
         <w:rPr>
@@ -6080,7 +5999,7 @@
     </w:p>
     <w:tbl>
       <w:tblPr>
-        <w:tblStyle w:val="Onopgemaaktetabel4"/>
+        <w:tblStyle w:val="PlainTable4"/>
         <w:tblW w:w="0" w:type="auto"/>
         <w:tblLook w:val="04A0" w:firstRow="1" w:lastRow="0" w:firstColumn="1" w:lastColumn="0" w:noHBand="0" w:noVBand="1"/>
       </w:tblPr>
@@ -6399,7 +6318,7 @@
         <w:rPr>
           <w:rFonts w:ascii="Times New Roman" w:hAnsi="Times New Roman" w:cs="Times New Roman"/>
           <w:noProof/>
-          <w:lang w:val="en-GB" w:eastAsia="nl-NL"/>
+          <w:lang w:val="en-GB" w:eastAsia="en-GB"/>
         </w:rPr>
         <mc:AlternateContent>
           <mc:Choice Requires="wps">
@@ -7076,18 +6995,18 @@
     <w:lsdException w:name="List Table 6 Colorful Accent 6" w:uiPriority="51"/>
     <w:lsdException w:name="List Table 7 Colorful Accent 6" w:uiPriority="52"/>
   </w:latentStyles>
-  <w:style w:type="paragraph" w:default="1" w:styleId="Standaard">
+  <w:style w:type="paragraph" w:default="1" w:styleId="Normal">
     <w:name w:val="Normal"/>
     <w:qFormat/>
     <w:rsid w:val="00314977"/>
   </w:style>
-  <w:style w:type="character" w:default="1" w:styleId="Standaardalinea-lettertype">
+  <w:style w:type="character" w:default="1" w:styleId="DefaultParagraphFont">
     <w:name w:val="Default Paragraph Font"/>
     <w:uiPriority w:val="1"/>
     <w:semiHidden/>
     <w:unhideWhenUsed/>
   </w:style>
-  <w:style w:type="table" w:default="1" w:styleId="Standaardtabel">
+  <w:style w:type="table" w:default="1" w:styleId="TableNormal">
     <w:name w:val="Normal Table"/>
     <w:uiPriority w:val="99"/>
     <w:semiHidden/>
@@ -7102,15 +7021,15 @@
       </w:tblCellMar>
     </w:tblPr>
   </w:style>
-  <w:style w:type="numbering" w:default="1" w:styleId="Geenlijst">
+  <w:style w:type="numbering" w:default="1" w:styleId="NoList">
     <w:name w:val="No List"/>
     <w:uiPriority w:val="99"/>
     <w:semiHidden/>
     <w:unhideWhenUsed/>
   </w:style>
-  <w:style w:type="paragraph" w:styleId="Lijstalinea">
+  <w:style w:type="paragraph" w:styleId="ListParagraph">
     <w:name w:val="List Paragraph"/>
-    <w:basedOn w:val="Standaard"/>
+    <w:basedOn w:val="Normal"/>
     <w:uiPriority w:val="34"/>
     <w:qFormat/>
     <w:rsid w:val="0036434D"/>
@@ -7119,9 +7038,9 @@
       <w:contextualSpacing/>
     </w:pPr>
   </w:style>
-  <w:style w:type="paragraph" w:styleId="Normaalweb">
+  <w:style w:type="paragraph" w:styleId="NormalWeb">
     <w:name w:val="Normal (Web)"/>
-    <w:basedOn w:val="Standaard"/>
+    <w:basedOn w:val="Normal"/>
     <w:uiPriority w:val="99"/>
     <w:semiHidden/>
     <w:unhideWhenUsed/>
@@ -7138,12 +7057,12 @@
   </w:style>
   <w:style w:type="character" w:customStyle="1" w:styleId="apple-converted-space">
     <w:name w:val="apple-converted-space"/>
-    <w:basedOn w:val="Standaardalinea-lettertype"/>
+    <w:basedOn w:val="DefaultParagraphFont"/>
     <w:rsid w:val="00B07EA8"/>
   </w:style>
   <w:style w:type="character" w:styleId="Hyperlink">
     <w:name w:val="Hyperlink"/>
-    <w:basedOn w:val="Standaardalinea-lettertype"/>
+    <w:basedOn w:val="DefaultParagraphFont"/>
     <w:uiPriority w:val="99"/>
     <w:semiHidden/>
     <w:unhideWhenUsed/>
@@ -7153,9 +7072,9 @@
       <w:u w:val="single"/>
     </w:rPr>
   </w:style>
-  <w:style w:type="table" w:styleId="Tabelraster">
+  <w:style w:type="table" w:styleId="TableGrid">
     <w:name w:val="Table Grid"/>
-    <w:basedOn w:val="Standaardtabel"/>
+    <w:basedOn w:val="TableNormal"/>
     <w:uiPriority w:val="39"/>
     <w:rsid w:val="007C33D0"/>
     <w:pPr>
@@ -7172,9 +7091,9 @@
       </w:tblBorders>
     </w:tblPr>
   </w:style>
-  <w:style w:type="table" w:styleId="Onopgemaaktetabel3">
+  <w:style w:type="table" w:styleId="PlainTable3">
     <w:name w:val="Plain Table 3"/>
-    <w:basedOn w:val="Standaardtabel"/>
+    <w:basedOn w:val="TableNormal"/>
     <w:uiPriority w:val="43"/>
     <w:rsid w:val="007C33D0"/>
     <w:pPr>
@@ -7265,9 +7184,9 @@
       </w:tcPr>
     </w:tblStylePr>
   </w:style>
-  <w:style w:type="table" w:styleId="Onopgemaaktetabel4">
+  <w:style w:type="table" w:styleId="PlainTable4">
     <w:name w:val="Plain Table 4"/>
-    <w:basedOn w:val="Standaardtabel"/>
+    <w:basedOn w:val="TableNormal"/>
     <w:uiPriority w:val="44"/>
     <w:rsid w:val="007C33D0"/>
     <w:pPr>

</xml_diff>